<commit_message>
Improved panoramic image size
</commit_message>
<xml_diff>
--- a/projeto 4/Relatorio - Rafael Eiki 176127.docx
+++ b/projeto 4/Relatorio - Rafael Eiki 176127.docx
@@ -14,7 +14,7 @@
         <w:t xml:space="preserve">Trabalho </w:t>
       </w:r>
       <w:r>
-        <w:t>3</w:t>
+        <w:t>4</w:t>
       </w:r>
     </w:p>
     <w:p>
@@ -132,180 +132,265 @@
     </w:p>
     <w:p>
       <w:r>
-        <w:t xml:space="preserve">Uma atividade que é cada vez mais comum, com a </w:t>
-      </w:r>
-      <w:r>
-        <w:t>popularização</w:t>
-      </w:r>
-      <w:r>
-        <w:t xml:space="preserve"> de dispositivos celulares com câmeras, </w:t>
-      </w:r>
-      <w:r>
-        <w:t>é tirar fotos de documentos. Isso pode acontecer desde digitalização de documentos até anotação rápida de informações. Em muitos desses casos, é interessante a detecção de conteúdo textual presente na imagem. Um primeiro passo para usar uma tecnologia de detecção de caracteres (</w:t>
+        <w:t>Em diversas aplicações, é de grande interesse poder combinar imagens a fim de se obter uma visão mais completa da figura fotografada</w:t>
+      </w:r>
+      <w:r>
+        <w:t>.</w:t>
+      </w:r>
+      <w:r>
+        <w:t xml:space="preserve"> Desde entretenimento e desejos pessoais até aplicações como visualizações por satélite, as fotos panorâmicas são bem versáteis em sua utilidade. No entanto, fazer esse processo manualmente pode ser bastante custoso, além de impreciso.</w:t>
+      </w:r>
+    </w:p>
+    <w:p>
+      <w:r>
+        <w:tab/>
+      </w:r>
+      <w:r>
+        <w:t xml:space="preserve">Neste trabalho foi criado um algoritmo que a partir de duas imagens </w:t>
+      </w:r>
+      <w:r>
+        <w:br/>
+      </w:r>
+      <w:r>
+        <w:t>JPEG (</w:t>
+      </w:r>
+      <w:r>
+        <w:rPr>
+          <w:i/>
+          <w:iCs/>
+        </w:rPr>
+        <w:t xml:space="preserve">Joint </w:t>
       </w:r>
       <w:proofErr w:type="spellStart"/>
       <w:r>
-        <w:t>Optical</w:t>
+        <w:rPr>
+          <w:i/>
+          <w:iCs/>
+        </w:rPr>
+        <w:t>Photographic</w:t>
       </w:r>
       <w:proofErr w:type="spellEnd"/>
       <w:r>
+        <w:rPr>
+          <w:i/>
+          <w:iCs/>
+        </w:rPr>
+        <w:t xml:space="preserve"> Experts </w:t>
+      </w:r>
+      <w:proofErr w:type="spellStart"/>
+      <w:r>
+        <w:rPr>
+          <w:i/>
+          <w:iCs/>
+        </w:rPr>
+        <w:t>Group</w:t>
+      </w:r>
+      <w:proofErr w:type="spellEnd"/>
+      <w:r>
+        <w:t>)</w:t>
+      </w:r>
+      <w:r>
+        <w:t>, gera uma foto panorâmica, combinando as duas. Além de gerar a imagem combinada, também são mostrados os pontos de semelhança da imagem. O algoritmo possibilita o uso de algoritmos de descritores de imagens diferentes e suas implicações são discutidas neste relatório.</w:t>
+      </w:r>
+    </w:p>
+    <w:p>
+      <w:pPr>
+        <w:pStyle w:val="Heading1"/>
+      </w:pPr>
+      <w:r>
+        <w:t xml:space="preserve">2. </w:t>
+      </w:r>
+      <w:r>
+        <w:t>Execução</w:t>
+      </w:r>
+    </w:p>
+    <w:p>
+      <w:r>
+        <w:t>A entrega deste trabalho inclui o presente PDF e um diretório de nome “</w:t>
+      </w:r>
+      <w:r>
+        <w:t>projeto</w:t>
+      </w:r>
+      <w:r>
         <w:t xml:space="preserve"> </w:t>
       </w:r>
+      <w:r>
+        <w:t>4</w:t>
+      </w:r>
+      <w:r>
+        <w:t>”. Nela se encontram o código, as dependências e as imagens de entrada usadas para os testes.</w:t>
+      </w:r>
+    </w:p>
+    <w:p>
+      <w:r>
+        <w:tab/>
+      </w:r>
+      <w:r>
+        <w:t xml:space="preserve">Para executar o código, deve-se ter instalado o </w:t>
+      </w:r>
       <w:proofErr w:type="spellStart"/>
       <w:r>
-        <w:t>Character</w:t>
+        <w:t>OpenCV</w:t>
       </w:r>
       <w:proofErr w:type="spellEnd"/>
       <w:r>
+        <w:t xml:space="preserve"> e o </w:t>
+      </w:r>
+      <w:proofErr w:type="spellStart"/>
+      <w:r>
+        <w:t>Numpy</w:t>
+      </w:r>
+      <w:proofErr w:type="spellEnd"/>
+      <w:r>
+        <w:t xml:space="preserve">. Um </w:t>
+      </w:r>
+      <w:proofErr w:type="spellStart"/>
+      <w:r>
+        <w:rPr>
+          <w:i/>
+        </w:rPr>
+        <w:t>freeze</w:t>
+      </w:r>
+      <w:proofErr w:type="spellEnd"/>
+      <w:r>
+        <w:t xml:space="preserve"> das dependências está presente no arquivo “requirements.txt”. Uma alternativa rápida para fazer a instalação é o comando:</w:t>
+      </w:r>
+    </w:p>
+    <w:p>
+      <w:pPr>
+        <w:rPr>
+          <w:i/>
+        </w:rPr>
+      </w:pPr>
+      <w:r>
+        <w:tab/>
+      </w:r>
+      <w:proofErr w:type="spellStart"/>
+      <w:r>
+        <w:rPr>
+          <w:i/>
+        </w:rPr>
+        <w:t>pip</w:t>
+      </w:r>
+      <w:proofErr w:type="spellEnd"/>
+      <w:r>
+        <w:rPr>
+          <w:i/>
+        </w:rPr>
         <w:t xml:space="preserve"> </w:t>
       </w:r>
       <w:proofErr w:type="spellStart"/>
       <w:r>
-        <w:t>Recognition</w:t>
+        <w:rPr>
+          <w:i/>
+        </w:rPr>
+        <w:t>install</w:t>
       </w:r>
       <w:proofErr w:type="spellEnd"/>
       <w:r>
-        <w:t xml:space="preserve"> – OCR) é conseguir segmentar uma imagem em linhas e palavras.</w:t>
+        <w:rPr>
+          <w:i/>
+        </w:rPr>
+        <w:t xml:space="preserve"> -r requirements.txt</w:t>
       </w:r>
     </w:p>
     <w:p>
       <w:r>
         <w:tab/>
-        <w:t>Neste trabalho, foi criado um algoritmo para detecção de palavras e linhas de texto em uma imagem binária no formato PBM (</w:t>
+        <w:t xml:space="preserve">Com este comando instalado, </w:t>
+      </w:r>
+      <w:r>
+        <w:t>é possível chamar o arquivo de script de duas formas.</w:t>
+      </w:r>
+    </w:p>
+    <w:p>
+      <w:pPr>
+        <w:pStyle w:val="ListParagraph"/>
+        <w:numPr>
+          <w:ilvl w:val="0"/>
+          <w:numId w:val="28"/>
+        </w:numPr>
+        <w:rPr>
+          <w:lang w:val="en-US"/>
+        </w:rPr>
+      </w:pPr>
+      <w:proofErr w:type="gramStart"/>
+      <w:r>
+        <w:rPr>
+          <w:i/>
+          <w:lang w:val="en-US"/>
+        </w:rPr>
+        <w:t>python</w:t>
+      </w:r>
+      <w:r>
+        <w:rPr>
+          <w:i/>
+          <w:lang w:val="en-US"/>
+        </w:rPr>
+        <w:t xml:space="preserve"> </w:t>
+      </w:r>
+      <w:r>
+        <w:rPr>
+          <w:i/>
+          <w:lang w:val="en-US"/>
+        </w:rPr>
+        <w:t xml:space="preserve"> main.py</w:t>
+      </w:r>
+      <w:proofErr w:type="gramEnd"/>
+      <w:r>
+        <w:rPr>
+          <w:i/>
+          <w:lang w:val="en-US"/>
+        </w:rPr>
+        <w:t xml:space="preserve"> </w:t>
+      </w:r>
+      <w:r>
+        <w:rPr>
+          <w:i/>
+          <w:lang w:val="en-US"/>
+        </w:rPr>
+        <w:t>example thre</w:t>
+      </w:r>
+      <w:r>
+        <w:rPr>
+          <w:i/>
+          <w:lang w:val="en-US"/>
+        </w:rPr>
+        <w:t>shold</w:t>
+      </w:r>
+    </w:p>
+    <w:p>
+      <w:pPr>
+        <w:ind w:left="720"/>
+      </w:pPr>
+      <w:r>
+        <w:t>Nesta opção, são gerados os resultados para todas as imagens de exemplo disponíveis no diretório “</w:t>
       </w:r>
       <w:proofErr w:type="spellStart"/>
       <w:r>
-        <w:t>Portable</w:t>
+        <w:t>pictures</w:t>
       </w:r>
       <w:proofErr w:type="spellEnd"/>
       <w:r>
-        <w:t xml:space="preserve"> </w:t>
+        <w:t>”, usando todos os algoritmos, com o limiar dado pelo valor de “</w:t>
       </w:r>
       <w:proofErr w:type="spellStart"/>
       <w:r>
-        <w:t>BitMap</w:t>
+        <w:t>threshold</w:t>
       </w:r>
       <w:proofErr w:type="spellEnd"/>
       <w:r>
-        <w:t>). As imagens foram testadas com o algoritmo e os resultados e escolhas do algoritmo são descritos a seguir.</w:t>
-      </w:r>
-    </w:p>
-    <w:p>
-      <w:pPr>
-        <w:pStyle w:val="Heading1"/>
-      </w:pPr>
-      <w:r>
-        <w:t xml:space="preserve">2. </w:t>
-      </w:r>
-      <w:r>
-        <w:t>Execução</w:t>
-      </w:r>
-    </w:p>
-    <w:p>
-      <w:r>
-        <w:t>A entrega deste trabalho inclui o presente PDF e um diretório de nome “</w:t>
-      </w:r>
-      <w:r>
-        <w:t>projeto</w:t>
-      </w:r>
-      <w:r>
-        <w:t xml:space="preserve"> </w:t>
-      </w:r>
-      <w:r>
-        <w:t>3</w:t>
-      </w:r>
-      <w:r>
-        <w:t>”. Nela se encontram o código, as dependências e as imagens de entrada usadas para os testes.</w:t>
-      </w:r>
-    </w:p>
-    <w:p>
-      <w:r>
-        <w:tab/>
-      </w:r>
-      <w:r>
-        <w:t xml:space="preserve">Para executar o código, deve-se ter instalado o </w:t>
-      </w:r>
-      <w:proofErr w:type="spellStart"/>
-      <w:r>
-        <w:t>OpenCV</w:t>
-      </w:r>
-      <w:proofErr w:type="spellEnd"/>
-      <w:r>
-        <w:t xml:space="preserve"> e o </w:t>
-      </w:r>
-      <w:proofErr w:type="spellStart"/>
-      <w:r>
-        <w:t>Numpy</w:t>
-      </w:r>
-      <w:proofErr w:type="spellEnd"/>
-      <w:r>
-        <w:t xml:space="preserve">. Um </w:t>
-      </w:r>
-      <w:proofErr w:type="spellStart"/>
-      <w:r>
-        <w:rPr>
-          <w:i/>
-        </w:rPr>
-        <w:t>freeze</w:t>
-      </w:r>
-      <w:proofErr w:type="spellEnd"/>
-      <w:r>
-        <w:t xml:space="preserve"> das dependências está presente no arquivo “requirements.txt”. Uma alternativa rápida para fazer a instalação é o comando:</w:t>
-      </w:r>
-    </w:p>
-    <w:p>
-      <w:pPr>
-        <w:rPr>
-          <w:i/>
-        </w:rPr>
-      </w:pPr>
-      <w:r>
-        <w:tab/>
-      </w:r>
-      <w:proofErr w:type="spellStart"/>
-      <w:r>
-        <w:rPr>
-          <w:i/>
-        </w:rPr>
-        <w:t>pip</w:t>
-      </w:r>
-      <w:proofErr w:type="spellEnd"/>
-      <w:r>
-        <w:rPr>
-          <w:i/>
-        </w:rPr>
-        <w:t xml:space="preserve"> </w:t>
-      </w:r>
-      <w:proofErr w:type="spellStart"/>
-      <w:r>
-        <w:rPr>
-          <w:i/>
-        </w:rPr>
-        <w:t>install</w:t>
-      </w:r>
-      <w:proofErr w:type="spellEnd"/>
-      <w:r>
-        <w:rPr>
-          <w:i/>
-        </w:rPr>
-        <w:t xml:space="preserve"> -r requirements.txt</w:t>
-      </w:r>
-    </w:p>
-    <w:p>
-      <w:r>
-        <w:tab/>
-        <w:t>Com este comando instalado, basta chamar o arquivo de script com o parâmetro desejado:</w:t>
-      </w:r>
-    </w:p>
-    <w:p>
-      <w:pPr>
-        <w:rPr>
-          <w:i/>
-        </w:rPr>
-      </w:pPr>
-      <w:r>
-        <w:tab/>
-      </w:r>
+        <w:t>”.</w:t>
+      </w:r>
+    </w:p>
+    <w:p>
+      <w:pPr>
+        <w:pStyle w:val="ListParagraph"/>
+        <w:numPr>
+          <w:ilvl w:val="0"/>
+          <w:numId w:val="28"/>
+        </w:numPr>
+      </w:pPr>
       <w:proofErr w:type="spellStart"/>
       <w:proofErr w:type="gramStart"/>
       <w:r>
@@ -319,279 +404,218 @@
         <w:rPr>
           <w:i/>
         </w:rPr>
+        <w:t xml:space="preserve">  main.py</w:t>
+      </w:r>
+      <w:proofErr w:type="gramEnd"/>
+      <w:r>
+        <w:rPr>
+          <w:i/>
+        </w:rPr>
         <w:t xml:space="preserve"> </w:t>
       </w:r>
       <w:r>
         <w:rPr>
           <w:i/>
         </w:rPr>
-        <w:t xml:space="preserve"> main.py</w:t>
-      </w:r>
-      <w:proofErr w:type="gramEnd"/>
+        <w:t>arq1 arq2 algoritmo</w:t>
+      </w:r>
+      <w:r>
+        <w:rPr>
+          <w:i/>
+        </w:rPr>
+        <w:t xml:space="preserve"> limiar </w:t>
+      </w:r>
+      <w:proofErr w:type="spellStart"/>
+      <w:r>
+        <w:rPr>
+          <w:i/>
+        </w:rPr>
+        <w:t>diretório_de_saída</w:t>
+      </w:r>
+      <w:proofErr w:type="spellEnd"/>
       <w:r>
         <w:rPr>
           <w:i/>
         </w:rPr>
         <w:t xml:space="preserve"> </w:t>
       </w:r>
-      <w:r>
-        <w:rPr>
-          <w:i/>
-        </w:rPr>
-        <w:t xml:space="preserve"> </w:t>
-      </w:r>
-      <w:r>
-        <w:rPr>
-          <w:i/>
-        </w:rPr>
-        <w:t xml:space="preserve">*opções </w:t>
-      </w:r>
       <w:proofErr w:type="spellStart"/>
       <w:r>
         <w:rPr>
           <w:i/>
         </w:rPr>
-        <w:t>arquivo_de_entrada</w:t>
+        <w:t>arq_saída</w:t>
       </w:r>
       <w:proofErr w:type="spellEnd"/>
-      <w:r>
-        <w:rPr>
-          <w:i/>
-        </w:rPr>
-        <w:t xml:space="preserve"> </w:t>
-      </w:r>
-      <w:proofErr w:type="spellStart"/>
-      <w:r>
-        <w:rPr>
-          <w:i/>
-        </w:rPr>
-        <w:t>arquivo_de_saida</w:t>
-      </w:r>
-      <w:proofErr w:type="spellEnd"/>
-      <w:r>
-        <w:rPr>
-          <w:i/>
-        </w:rPr>
-        <w:t xml:space="preserve"> </w:t>
-      </w:r>
-      <w:proofErr w:type="spellStart"/>
-      <w:r>
-        <w:rPr>
-          <w:i/>
-        </w:rPr>
-        <w:t>flags</w:t>
-      </w:r>
-      <w:proofErr w:type="spellEnd"/>
-    </w:p>
-    <w:p>
-      <w:pPr>
-        <w:rPr>
-          <w:i/>
-        </w:rPr>
-      </w:pPr>
-    </w:p>
-    <w:p>
-      <w:r>
-        <w:tab/>
-        <w:t>O significado de cada parâmetro da entrada é:</w:t>
-      </w:r>
-    </w:p>
-    <w:p>
-      <w:pPr>
+    </w:p>
+    <w:p>
+      <w:pPr>
+        <w:ind w:left="720"/>
+      </w:pPr>
+      <w:r>
+        <w:t>Nesta opção, é gerada a imagem usando um algoritmo de descritor específico. O significado de cada parâmetro é detalhado a seguir:</w:t>
+      </w:r>
+    </w:p>
+    <w:p>
+      <w:pPr>
+        <w:pStyle w:val="ListParagraph"/>
         <w:numPr>
           <w:ilvl w:val="0"/>
-          <w:numId w:val="20"/>
+          <w:numId w:val="29"/>
         </w:numPr>
       </w:pPr>
       <w:r>
         <w:rPr>
           <w:i/>
-        </w:rPr>
-        <w:t>Opções</w:t>
-      </w:r>
-      <w:r>
-        <w:t>:</w:t>
-      </w:r>
-      <w:r>
-        <w:t xml:space="preserve"> </w:t>
-      </w:r>
-      <w:r>
-        <w:t>parâmetro opcional:</w:t>
-      </w:r>
-    </w:p>
-    <w:p>
-      <w:pPr>
-        <w:numPr>
-          <w:ilvl w:val="1"/>
-          <w:numId w:val="20"/>
-        </w:numPr>
-      </w:pPr>
-      <w:proofErr w:type="spellStart"/>
-      <w:r>
-        <w:rPr>
-          <w:i/>
-        </w:rPr>
-        <w:t>example</w:t>
-      </w:r>
-      <w:proofErr w:type="spellEnd"/>
-      <w:r>
-        <w:t xml:space="preserve">: gera todas </w:t>
-      </w:r>
-      <w:r>
-        <w:t>os</w:t>
-      </w:r>
-      <w:r>
-        <w:t xml:space="preserve"> casos de exemplo (diretório “</w:t>
-      </w:r>
-      <w:proofErr w:type="spellStart"/>
-      <w:r>
-        <w:t>pictures</w:t>
-      </w:r>
-      <w:proofErr w:type="spellEnd"/>
-      <w:r>
-        <w:t>”)</w:t>
-      </w:r>
-      <w:r>
-        <w:t>.</w:t>
-      </w:r>
-    </w:p>
-    <w:p>
-      <w:pPr>
+          <w:iCs/>
+        </w:rPr>
+        <w:t>arq1</w:t>
+      </w:r>
+      <w:r>
+        <w:t xml:space="preserve"> e </w:t>
+      </w:r>
+      <w:r>
+        <w:rPr>
+          <w:i/>
+          <w:iCs/>
+        </w:rPr>
+        <w:t>arq2</w:t>
+      </w:r>
+      <w:r>
+        <w:t>: arquivos de imagem de entrada, no formato JPEG;</w:t>
+      </w:r>
+    </w:p>
+    <w:p>
+      <w:pPr>
+        <w:pStyle w:val="ListParagraph"/>
         <w:numPr>
           <w:ilvl w:val="0"/>
-          <w:numId w:val="20"/>
+          <w:numId w:val="29"/>
         </w:numPr>
       </w:pPr>
+      <w:r>
+        <w:rPr>
+          <w:i/>
+          <w:iCs/>
+        </w:rPr>
+        <w:t>algoritmo</w:t>
+      </w:r>
+      <w:r>
+        <w:t xml:space="preserve">: algoritmo do descritor a ser usado. Pode ser </w:t>
+      </w:r>
       <w:proofErr w:type="spellStart"/>
       <w:r>
         <w:rPr>
           <w:i/>
-        </w:rPr>
-        <w:t>Arquivo_de_entrada</w:t>
+          <w:iCs/>
+        </w:rPr>
+        <w:t>orb</w:t>
       </w:r>
       <w:proofErr w:type="spellEnd"/>
       <w:r>
-        <w:t xml:space="preserve">: caminho para a imagem </w:t>
-      </w:r>
-      <w:r>
-        <w:t>base</w:t>
-      </w:r>
-      <w:r>
-        <w:t xml:space="preserve">. Este parâmetro não é usado para a opção </w:t>
+        <w:t xml:space="preserve"> ou </w:t>
       </w:r>
       <w:proofErr w:type="spellStart"/>
       <w:r>
         <w:rPr>
           <w:i/>
-        </w:rPr>
-        <w:t>example</w:t>
+          <w:iCs/>
+        </w:rPr>
+        <w:t>brief</w:t>
       </w:r>
       <w:proofErr w:type="spellEnd"/>
       <w:r>
         <w:t>.</w:t>
       </w:r>
-      <w:r>
-        <w:t xml:space="preserve"> </w:t>
-      </w:r>
-    </w:p>
-    <w:p>
-      <w:pPr>
+    </w:p>
+    <w:p>
+      <w:pPr>
+        <w:pStyle w:val="ListParagraph"/>
         <w:numPr>
           <w:ilvl w:val="0"/>
-          <w:numId w:val="20"/>
+          <w:numId w:val="29"/>
         </w:numPr>
       </w:pPr>
-      <w:proofErr w:type="spellStart"/>
-      <w:r>
-        <w:rPr>
-          <w:i/>
-        </w:rPr>
-        <w:t>Arquivo_de_saida</w:t>
-      </w:r>
-      <w:proofErr w:type="spellEnd"/>
-      <w:r>
-        <w:t xml:space="preserve">: caminho para o arquivo de saída da imagem. </w:t>
-      </w:r>
-      <w:r>
-        <w:t xml:space="preserve">A opção </w:t>
-      </w:r>
-      <w:proofErr w:type="spellStart"/>
-      <w:r>
-        <w:rPr>
-          <w:i/>
-        </w:rPr>
-        <w:t>example</w:t>
-      </w:r>
-      <w:proofErr w:type="spellEnd"/>
-      <w:r>
-        <w:t xml:space="preserve"> não usa este parâmetro – as imagens são geradas no diretório “</w:t>
-      </w:r>
-      <w:proofErr w:type="spellStart"/>
-      <w:r>
-        <w:t>results</w:t>
-      </w:r>
-      <w:proofErr w:type="spellEnd"/>
-      <w:r>
-        <w:t>”</w:t>
-      </w:r>
-      <w:r>
-        <w:t>.</w:t>
-      </w:r>
-    </w:p>
-    <w:p>
-      <w:pPr>
+      <w:r>
+        <w:rPr>
+          <w:i/>
+          <w:iCs/>
+        </w:rPr>
+        <w:t>limiar</w:t>
+      </w:r>
+      <w:r>
+        <w:t>:</w:t>
+      </w:r>
+      <w:r>
+        <w:t xml:space="preserve"> valor do limiar para considerar uma correspondência boa;</w:t>
+      </w:r>
+    </w:p>
+    <w:p>
+      <w:pPr>
+        <w:pStyle w:val="ListParagraph"/>
         <w:numPr>
           <w:ilvl w:val="0"/>
-          <w:numId w:val="20"/>
+          <w:numId w:val="29"/>
         </w:numPr>
       </w:pPr>
       <w:proofErr w:type="spellStart"/>
       <w:r>
         <w:rPr>
           <w:i/>
-        </w:rPr>
-        <w:t>Flags</w:t>
+          <w:iCs/>
+        </w:rPr>
+        <w:lastRenderedPageBreak/>
+        <w:t>diretório_de_saída</w:t>
       </w:r>
       <w:proofErr w:type="spellEnd"/>
       <w:r>
-        <w:t>:</w:t>
-      </w:r>
-      <w:r>
-        <w:t xml:space="preserve"> caso exista, é aplicado o efeito definido:</w:t>
-      </w:r>
-    </w:p>
-    <w:p>
-      <w:pPr>
+        <w:rPr>
+          <w:i/>
+          <w:iCs/>
+        </w:rPr>
+        <w:t xml:space="preserve">: </w:t>
+      </w:r>
+      <w:r>
+        <w:t>diretório de saída das imagens (deve incluir uma “/” no final);</w:t>
+      </w:r>
+    </w:p>
+    <w:p>
+      <w:pPr>
+        <w:pStyle w:val="ListParagraph"/>
         <w:numPr>
-          <w:ilvl w:val="1"/>
-          <w:numId w:val="20"/>
+          <w:ilvl w:val="0"/>
+          <w:numId w:val="29"/>
         </w:numPr>
       </w:pPr>
+      <w:proofErr w:type="spellStart"/>
       <w:r>
         <w:rPr>
           <w:i/>
           <w:iCs/>
         </w:rPr>
-        <w:lastRenderedPageBreak/>
-        <w:t>-</w:t>
-      </w:r>
-      <w:proofErr w:type="gramStart"/>
+        <w:t>arq_saída</w:t>
+      </w:r>
+      <w:proofErr w:type="spellEnd"/>
       <w:r>
         <w:rPr>
           <w:i/>
           <w:iCs/>
         </w:rPr>
-        <w:t>a</w:t>
-      </w:r>
-      <w:proofErr w:type="gramEnd"/>
-      <w:r>
-        <w:t xml:space="preserve">: usa o algoritmo do limiar ao invés do operador morfológico para o passo 10 (mais explicações a frente). </w:t>
-      </w:r>
-    </w:p>
-    <w:p>
-      <w:pPr>
-        <w:ind w:left="720"/>
-      </w:pPr>
+        <w:t xml:space="preserve">: </w:t>
+      </w:r>
+      <w:r>
+        <w:t>nome base do arquivo de saída (sem extensão).</w:t>
+      </w:r>
+    </w:p>
+    <w:p>
+      <w:r>
+        <w:tab/>
+      </w:r>
+    </w:p>
+    <w:p>
+      <w:r>
+        <w:tab/>
+      </w:r>
       <w:r>
         <w:t>Alguns exemplos de uso são mostrados a seguir:</w:t>
       </w:r>
@@ -603,20 +627,43 @@
           <w:ilvl w:val="0"/>
           <w:numId w:val="21"/>
         </w:numPr>
+        <w:rPr>
+          <w:sz w:val="22"/>
+          <w:szCs w:val="18"/>
+        </w:rPr>
       </w:pPr>
       <w:proofErr w:type="spellStart"/>
       <w:r>
+        <w:rPr>
+          <w:sz w:val="22"/>
+          <w:szCs w:val="18"/>
+        </w:rPr>
         <w:t>python</w:t>
       </w:r>
       <w:proofErr w:type="spellEnd"/>
       <w:r>
+        <w:rPr>
+          <w:sz w:val="22"/>
+          <w:szCs w:val="18"/>
+        </w:rPr>
         <w:t xml:space="preserve"> main.py </w:t>
       </w:r>
       <w:proofErr w:type="spellStart"/>
       <w:r>
+        <w:rPr>
+          <w:sz w:val="22"/>
+          <w:szCs w:val="18"/>
+        </w:rPr>
         <w:t>example</w:t>
       </w:r>
       <w:proofErr w:type="spellEnd"/>
+      <w:r>
+        <w:rPr>
+          <w:sz w:val="22"/>
+          <w:szCs w:val="18"/>
+        </w:rPr>
+        <w:t xml:space="preserve"> 0.7</w:t>
+      </w:r>
     </w:p>
     <w:p>
       <w:pPr>
@@ -626,55 +673,45 @@
           <w:numId w:val="21"/>
         </w:numPr>
         <w:rPr>
+          <w:sz w:val="22"/>
+          <w:szCs w:val="18"/>
           <w:lang w:val="en-US"/>
         </w:rPr>
       </w:pPr>
-      <w:r>
-        <w:rPr>
+      <w:proofErr w:type="gramStart"/>
+      <w:r>
+        <w:rPr>
+          <w:sz w:val="22"/>
+          <w:szCs w:val="18"/>
           <w:lang w:val="en-US"/>
         </w:rPr>
-        <w:t>python main.py./pictures/</w:t>
-      </w:r>
-      <w:proofErr w:type="spellStart"/>
-      <w:r>
-        <w:rPr>
+        <w:t>python .</w:t>
+      </w:r>
+      <w:proofErr w:type="gramEnd"/>
+      <w:r>
+        <w:rPr>
+          <w:sz w:val="22"/>
+          <w:szCs w:val="18"/>
           <w:lang w:val="en-US"/>
         </w:rPr>
-        <w:t>text</w:t>
-      </w:r>
-      <w:r>
-        <w:rPr>
+        <w:t>/main.py ./pictures/foto1A.jpg ./pictures/foto1B.jpg orb 0.7</w:t>
+      </w:r>
+      <w:r>
+        <w:rPr>
+          <w:sz w:val="22"/>
+          <w:szCs w:val="18"/>
           <w:lang w:val="en-US"/>
         </w:rPr>
-        <w:t>.p</w:t>
-      </w:r>
-      <w:r>
-        <w:rPr>
+        <w:t>5</w:t>
+      </w:r>
+      <w:r>
+        <w:rPr>
+          <w:sz w:val="22"/>
+          <w:szCs w:val="18"/>
           <w:lang w:val="en-US"/>
         </w:rPr>
-        <w:t>b</w:t>
-      </w:r>
-      <w:r>
-        <w:rPr>
-          <w:lang w:val="en-US"/>
-        </w:rPr>
-        <w:t>m</w:t>
-      </w:r>
-      <w:proofErr w:type="spellEnd"/>
-      <w:r>
-        <w:rPr>
-          <w:lang w:val="en-US"/>
-        </w:rPr>
-        <w:t xml:space="preserve"> ./results/</w:t>
-      </w:r>
-      <w:proofErr w:type="spellStart"/>
-      <w:r>
-        <w:rPr>
-          <w:lang w:val="en-US"/>
-        </w:rPr>
-        <w:t>text.pbm</w:t>
-      </w:r>
-      <w:proofErr w:type="spellEnd"/>
+        <w:t xml:space="preserve"> ./results/ foto1</w:t>
+      </w:r>
     </w:p>
     <w:p>
       <w:pPr>
@@ -684,103 +721,153 @@
           <w:numId w:val="21"/>
         </w:numPr>
         <w:rPr>
+          <w:sz w:val="22"/>
+          <w:szCs w:val="18"/>
           <w:lang w:val="en-US"/>
         </w:rPr>
       </w:pPr>
-      <w:r>
-        <w:rPr>
+      <w:proofErr w:type="gramStart"/>
+      <w:r>
+        <w:rPr>
+          <w:sz w:val="22"/>
+          <w:szCs w:val="18"/>
           <w:lang w:val="en-US"/>
         </w:rPr>
-        <w:t>python main.py ./pictures/</w:t>
+        <w:t>python .</w:t>
+      </w:r>
+      <w:proofErr w:type="gramEnd"/>
+      <w:r>
+        <w:rPr>
+          <w:sz w:val="22"/>
+          <w:szCs w:val="18"/>
+          <w:lang w:val="en-US"/>
+        </w:rPr>
+        <w:t>/main.py ./pictures/foto</w:t>
+      </w:r>
+      <w:r>
+        <w:rPr>
+          <w:sz w:val="22"/>
+          <w:szCs w:val="18"/>
+          <w:lang w:val="en-US"/>
+        </w:rPr>
+        <w:t>2</w:t>
+      </w:r>
+      <w:r>
+        <w:rPr>
+          <w:sz w:val="22"/>
+          <w:szCs w:val="18"/>
+          <w:lang w:val="en-US"/>
+        </w:rPr>
+        <w:t>A.jpg ./pictures/foto</w:t>
+      </w:r>
+      <w:r>
+        <w:rPr>
+          <w:sz w:val="22"/>
+          <w:szCs w:val="18"/>
+          <w:lang w:val="en-US"/>
+        </w:rPr>
+        <w:t>2</w:t>
+      </w:r>
+      <w:r>
+        <w:rPr>
+          <w:sz w:val="22"/>
+          <w:szCs w:val="18"/>
+          <w:lang w:val="en-US"/>
+        </w:rPr>
+        <w:t>B.jpg orb 0.</w:t>
+      </w:r>
+      <w:r>
+        <w:rPr>
+          <w:sz w:val="22"/>
+          <w:szCs w:val="18"/>
+          <w:lang w:val="en-US"/>
+        </w:rPr>
+        <w:t>8</w:t>
+      </w:r>
+      <w:r>
+        <w:rPr>
+          <w:sz w:val="22"/>
+          <w:szCs w:val="18"/>
+          <w:lang w:val="en-US"/>
+        </w:rPr>
+        <w:t xml:space="preserve"> ./results/ foto</w:t>
+      </w:r>
+      <w:r>
+        <w:rPr>
+          <w:sz w:val="22"/>
+          <w:szCs w:val="18"/>
+          <w:lang w:val="en-US"/>
+        </w:rPr>
+        <w:t>2</w:t>
+      </w:r>
+    </w:p>
+    <w:p>
+      <w:pPr>
+        <w:pStyle w:val="Heading2"/>
+      </w:pPr>
+      <w:r>
+        <w:t>2.1. Entrada</w:t>
+      </w:r>
+    </w:p>
+    <w:p>
+      <w:pPr>
+        <w:rPr>
+          <w:i/>
+          <w:iCs/>
+        </w:rPr>
+      </w:pPr>
+      <w:r>
+        <w:t xml:space="preserve">A entrada, em todos os casos, é dada por imagens </w:t>
+      </w:r>
+      <w:r>
+        <w:t>JPEG</w:t>
+      </w:r>
+      <w:r>
+        <w:t xml:space="preserve">. Para este relatório, foram usadas </w:t>
+      </w:r>
+      <w:r>
+        <w:t>6</w:t>
+      </w:r>
+      <w:r>
+        <w:t xml:space="preserve"> imagens, das quais </w:t>
+      </w:r>
+      <w:r>
+        <w:t xml:space="preserve">uma foi </w:t>
+      </w:r>
+      <w:r>
+        <w:t>fornecida no enunciado do trabalho (</w:t>
       </w:r>
       <w:proofErr w:type="spellStart"/>
       <w:r>
         <w:rPr>
-          <w:lang w:val="en-US"/>
-        </w:rPr>
-        <w:t>text</w:t>
-      </w:r>
-      <w:r>
-        <w:rPr>
-          <w:lang w:val="en-US"/>
-        </w:rPr>
-        <w:t>.p</w:t>
-      </w:r>
-      <w:r>
-        <w:rPr>
-          <w:lang w:val="en-US"/>
-        </w:rPr>
-        <w:t>b</w:t>
-      </w:r>
-      <w:r>
-        <w:rPr>
-          <w:lang w:val="en-US"/>
-        </w:rPr>
-        <w:t>m</w:t>
+          <w:i/>
+          <w:iCs/>
+        </w:rPr>
+        <w:t>http</w:t>
       </w:r>
       <w:proofErr w:type="spellEnd"/>
       <w:r>
         <w:rPr>
-          <w:lang w:val="en-US"/>
-        </w:rPr>
-        <w:t xml:space="preserve"> </w:t>
-      </w:r>
-      <w:r>
-        <w:rPr>
-          <w:lang w:val="en-US"/>
-        </w:rPr>
-        <w:t>./</w:t>
+          <w:i/>
+          <w:iCs/>
+        </w:rPr>
+        <w:t>://www.ic.unicamp.br/~</w:t>
       </w:r>
       <w:proofErr w:type="spellStart"/>
       <w:r>
         <w:rPr>
-          <w:lang w:val="en-US"/>
-        </w:rPr>
-        <w:t>teste.</w:t>
-      </w:r>
-      <w:r>
-        <w:rPr>
-          <w:lang w:val="en-US"/>
-        </w:rPr>
-        <w:t>pbm</w:t>
+          <w:i/>
+          <w:iCs/>
+        </w:rPr>
+        <w:t>helio</w:t>
       </w:r>
       <w:proofErr w:type="spellEnd"/>
       <w:r>
         <w:rPr>
-          <w:lang w:val="en-US"/>
-        </w:rPr>
-        <w:t xml:space="preserve"> -a</w:t>
-      </w:r>
-    </w:p>
-    <w:p>
-      <w:pPr>
-        <w:pStyle w:val="Heading2"/>
-      </w:pPr>
-      <w:r>
-        <w:t>2.1. Entrada</w:t>
-      </w:r>
-    </w:p>
-    <w:p>
-      <w:r>
-        <w:t xml:space="preserve">A entrada, em todos os casos, é dada por imagens </w:t>
-      </w:r>
-      <w:r>
-        <w:t>PBM</w:t>
-      </w:r>
-      <w:r>
-        <w:t xml:space="preserve">. Para este relatório, foram usadas </w:t>
-      </w:r>
-      <w:r>
-        <w:t>6</w:t>
-      </w:r>
-      <w:r>
-        <w:t xml:space="preserve"> imagens, das quais </w:t>
-      </w:r>
-      <w:r>
-        <w:t xml:space="preserve">uma foi </w:t>
-      </w:r>
-      <w:r>
-        <w:t>fornecida no enunciado do trabalho (</w:t>
+          <w:i/>
+          <w:iCs/>
+        </w:rPr>
+        <w:t>/</w:t>
       </w:r>
       <w:proofErr w:type="spellStart"/>
       <w:r>
@@ -788,7 +875,7 @@
           <w:i/>
           <w:iCs/>
         </w:rPr>
-        <w:t>http</w:t>
+        <w:t>imagens_registro</w:t>
       </w:r>
       <w:proofErr w:type="spellEnd"/>
       <w:r>
@@ -796,69 +883,11 @@
           <w:i/>
           <w:iCs/>
         </w:rPr>
-        <w:t>://www.ic.unicamp.br/~</w:t>
-      </w:r>
-      <w:proofErr w:type="spellStart"/>
-      <w:r>
-        <w:rPr>
-          <w:i/>
-          <w:iCs/>
-        </w:rPr>
-        <w:t>helio</w:t>
-      </w:r>
-      <w:proofErr w:type="spellEnd"/>
-      <w:r>
-        <w:rPr>
-          <w:i/>
-          <w:iCs/>
-        </w:rPr>
         <w:t>/</w:t>
       </w:r>
-      <w:proofErr w:type="spellStart"/>
-      <w:r>
-        <w:rPr>
-          <w:i/>
-          <w:iCs/>
-        </w:rPr>
-        <w:t>imagens_morfologia</w:t>
-      </w:r>
-      <w:proofErr w:type="spellEnd"/>
-      <w:r>
-        <w:rPr>
-          <w:i/>
-          <w:iCs/>
-        </w:rPr>
-        <w:t>/</w:t>
-      </w:r>
       <w:r>
         <w:t>)</w:t>
       </w:r>
-      <w:r>
-        <w:t>,</w:t>
-      </w:r>
-      <w:r>
-        <w:t xml:space="preserve"> image</w:t>
-      </w:r>
-      <w:r>
-        <w:t>ns</w:t>
-      </w:r>
-      <w:r>
-        <w:t xml:space="preserve"> </w:t>
-      </w:r>
-      <w:r>
-        <w:t>do diretório P</w:t>
-      </w:r>
-      <w:r>
-        <w:t>B</w:t>
-      </w:r>
-      <w:r>
-        <w:t>MA</w:t>
-      </w:r>
-      <w:r>
-        <w:t xml:space="preserve"> e capturas de tela de um artigo (autoria própria) e um livro (domínio público)</w:t>
-      </w:r>
-      <w:bookmarkStart w:id="0" w:name="_GoBack"/>
-      <w:bookmarkEnd w:id="0"/>
       <w:r>
         <w:t>.</w:t>
       </w:r>
@@ -890,50 +919,38 @@
         <w:t xml:space="preserve">A saída do programa são imagens </w:t>
       </w:r>
       <w:r>
-        <w:t>no formato PBM binária</w:t>
-      </w:r>
-      <w:r>
-        <w:t xml:space="preserve"> (</w:t>
-      </w:r>
-      <w:r>
-        <w:t>P4</w:t>
-      </w:r>
-      <w:r>
-        <w:t>)</w:t>
-      </w:r>
-      <w:r>
-        <w:t xml:space="preserve"> e a quantidade de palavras e linhas encontradas na saída do programa</w:t>
+        <w:t xml:space="preserve">no formato </w:t>
+      </w:r>
+      <w:r>
+        <w:t>JPEG. Para cada par de imagens é gerado um par de imagens com os nomes “BASE_lines.jpeg” e “BASE_panoramic.jpeg”. Elas representam, respectivamente, as semelhanças entre as duas imagens, ligando os pontos por retas, e a imagem panorâmica resultante. Em casos de que não sejam encontradas correspondências o suficiente (mais detalhes a seguir), o programa não gera as imagens e um erro é dado.</w:t>
+      </w:r>
+    </w:p>
+    <w:p>
+      <w:pPr>
+        <w:pStyle w:val="Heading1"/>
+      </w:pPr>
+      <w:r>
+        <w:t>3</w:t>
       </w:r>
       <w:r>
         <w:t xml:space="preserve">. </w:t>
       </w:r>
       <w:r>
-        <w:t>1 na imagem representa preto, enquanto 0 representa branco</w:t>
-      </w:r>
-      <w:r>
-        <w:t>.</w:t>
-      </w:r>
-      <w:r>
-        <w:t xml:space="preserve"> A imagem de saída possui cada palavra encontrada contornada por um retângulo preto.</w:t>
-      </w:r>
-    </w:p>
-    <w:p>
-      <w:pPr>
-        <w:pStyle w:val="Heading1"/>
-      </w:pPr>
-      <w:r>
-        <w:t>3</w:t>
-      </w:r>
-      <w:r>
-        <w:t xml:space="preserve">. </w:t>
-      </w:r>
-      <w:r>
         <w:t>Solução</w:t>
       </w:r>
     </w:p>
     <w:p>
       <w:r>
-        <w:t>O método adotado segue as indicações do enunciado do trabalho até o passo 6:</w:t>
+        <w:t xml:space="preserve">A solução </w:t>
+      </w:r>
+      <w:r>
+        <w:t xml:space="preserve">geral </w:t>
+      </w:r>
+      <w:r>
+        <w:t>criada possui o seguinte formato</w:t>
+      </w:r>
+      <w:r>
+        <w:t>:</w:t>
       </w:r>
     </w:p>
     <w:p>
@@ -941,20 +958,23 @@
         <w:pStyle w:val="ListParagraph"/>
         <w:numPr>
           <w:ilvl w:val="0"/>
-          <w:numId w:val="23"/>
+          <w:numId w:val="30"/>
         </w:numPr>
       </w:pPr>
       <w:r>
-        <w:t>D</w:t>
-      </w:r>
-      <w:r>
-        <w:t>ilata</w:t>
-      </w:r>
-      <w:r>
-        <w:t>çã</w:t>
-      </w:r>
-      <w:r>
-        <w:t>o da imagem original com um elemento estruturante de 1 pixel de altura e 100 pixels de largura;</w:t>
+        <w:rPr>
+          <w:b/>
+          <w:bCs/>
+        </w:rPr>
+        <w:t>Ambas as imagens de entrada são lidas e convertidas em escala de cinza</w:t>
+      </w:r>
+    </w:p>
+    <w:p>
+      <w:pPr>
+        <w:ind w:left="720"/>
+      </w:pPr>
+      <w:r>
+        <w:t>O primeiro passo é converter as imagens em níveis de cinza. Ambas as imagens (original, colorida) e em tons de cinza são guardadas.</w:t>
       </w:r>
     </w:p>
     <w:p>
@@ -962,14 +982,34 @@
         <w:pStyle w:val="ListParagraph"/>
         <w:numPr>
           <w:ilvl w:val="0"/>
-          <w:numId w:val="23"/>
+          <w:numId w:val="30"/>
         </w:numPr>
-      </w:pPr>
-      <w:r>
-        <w:t>Erosã</w:t>
-      </w:r>
-      <w:r>
-        <w:t>o da imagem resultante com o mesmo elemento estruturante do passo (1);</w:t>
+        <w:rPr>
+          <w:b/>
+          <w:bCs/>
+        </w:rPr>
+      </w:pPr>
+      <w:r>
+        <w:rPr>
+          <w:b/>
+          <w:bCs/>
+        </w:rPr>
+        <w:t>São encontrados os pontos de interesse e descritores para cada imagem, usando um dos algoritmos (ORB ou BRIEF)</w:t>
+      </w:r>
+    </w:p>
+    <w:p>
+      <w:pPr>
+        <w:ind w:left="720"/>
+        <w:rPr>
+          <w:b/>
+          <w:bCs/>
+        </w:rPr>
+      </w:pPr>
+      <w:r>
+        <w:t>Os pontos de interesse e descritores de cada uma das imagens (versão escala de cinza) são computados.</w:t>
+      </w:r>
+      <w:r>
+        <w:t xml:space="preserve"> Como funciona o processo depende do algoritmo escolhido, o que é detalhado mais adiante.</w:t>
       </w:r>
     </w:p>
     <w:p>
@@ -977,14 +1017,179 @@
         <w:pStyle w:val="ListParagraph"/>
         <w:numPr>
           <w:ilvl w:val="0"/>
-          <w:numId w:val="23"/>
+          <w:numId w:val="30"/>
         </w:numPr>
-      </w:pPr>
-      <w:r>
-        <w:t xml:space="preserve">Dilatação </w:t>
-      </w:r>
-      <w:r>
-        <w:t>da imagem original com um elemento estruturante de 200 pixels de altura e 1 pixel de largura;</w:t>
+        <w:rPr>
+          <w:b/>
+          <w:bCs/>
+        </w:rPr>
+      </w:pPr>
+      <w:r>
+        <w:rPr>
+          <w:b/>
+          <w:bCs/>
+        </w:rPr>
+        <w:t>As similaridades entre cada descritor são computadas e são selecionados as melhores correspondências</w:t>
+      </w:r>
+    </w:p>
+    <w:p>
+      <w:pPr>
+        <w:ind w:left="720"/>
+      </w:pPr>
+      <w:r>
+        <w:t xml:space="preserve">Neste passo, são procuradas as similaridades entre as imagens, com um </w:t>
+      </w:r>
+      <w:proofErr w:type="spellStart"/>
+      <w:r>
+        <w:t>matcher</w:t>
+      </w:r>
+      <w:proofErr w:type="spellEnd"/>
+      <w:r>
+        <w:t xml:space="preserve"> do </w:t>
+      </w:r>
+      <w:proofErr w:type="spellStart"/>
+      <w:r>
+        <w:t>OpenCV</w:t>
+      </w:r>
+      <w:proofErr w:type="spellEnd"/>
+      <w:r>
+        <w:t xml:space="preserve"> que depende do algoritmo que é usado. Neste caso em específico, os </w:t>
+      </w:r>
+      <w:proofErr w:type="spellStart"/>
+      <w:r>
+        <w:t>matchers</w:t>
+      </w:r>
+      <w:proofErr w:type="spellEnd"/>
+      <w:r>
+        <w:t xml:space="preserve"> do ORB e BRIEF são iguais, pois usam o </w:t>
+      </w:r>
+      <w:r>
+        <w:rPr>
+          <w:i/>
+          <w:iCs/>
+        </w:rPr>
+        <w:t>cv2.NORM_HAMMING</w:t>
+      </w:r>
+      <w:r>
+        <w:t xml:space="preserve"> sem </w:t>
+      </w:r>
+      <w:proofErr w:type="spellStart"/>
+      <w:r>
+        <w:rPr>
+          <w:i/>
+          <w:iCs/>
+        </w:rPr>
+        <w:t>crossCheck</w:t>
+      </w:r>
+      <w:proofErr w:type="spellEnd"/>
+      <w:r>
+        <w:t xml:space="preserve">. Mais detalhes destes métodos podem ser vistos na documentação do </w:t>
+      </w:r>
+      <w:proofErr w:type="spellStart"/>
+      <w:r>
+        <w:t>OpenCV</w:t>
+      </w:r>
+      <w:proofErr w:type="spellEnd"/>
+      <w:r>
+        <w:t>.</w:t>
+      </w:r>
+    </w:p>
+    <w:p>
+      <w:pPr>
+        <w:ind w:left="720"/>
+      </w:pPr>
+      <w:r>
+        <w:lastRenderedPageBreak/>
+        <w:t>As similaridades são então filtradas por pares, sendo mantidas apenas aquelas que satisfazem a fórmula a seguir. Dadas duas correspondências A e B, a correspondência A é armazenada se:</w:t>
+      </w:r>
+    </w:p>
+    <w:p>
+      <w:pPr>
+        <w:ind w:left="720"/>
+        <w:rPr>
+          <w:i/>
+          <w:iCs/>
+          <w:u w:val="single"/>
+        </w:rPr>
+      </w:pPr>
+      <w:r>
+        <w:rPr>
+          <w:i/>
+          <w:iCs/>
+          <w:u w:val="single"/>
+        </w:rPr>
+        <w:tab/>
+      </w:r>
+      <w:r>
+        <w:rPr>
+          <w:i/>
+          <w:iCs/>
+          <w:u w:val="single"/>
+        </w:rPr>
+        <w:tab/>
+      </w:r>
+      <w:r>
+        <w:rPr>
+          <w:i/>
+          <w:iCs/>
+          <w:u w:val="single"/>
+        </w:rPr>
+        <w:tab/>
+      </w:r>
+      <w:proofErr w:type="gramStart"/>
+      <w:r>
+        <w:rPr>
+          <w:i/>
+          <w:iCs/>
+          <w:u w:val="single"/>
+        </w:rPr>
+        <w:t>Distancia</w:t>
+      </w:r>
+      <w:proofErr w:type="gramEnd"/>
+      <w:r>
+        <w:rPr>
+          <w:i/>
+          <w:iCs/>
+          <w:u w:val="single"/>
+        </w:rPr>
+        <w:t>(A) &lt; Distancia(B) * limiar</w:t>
+      </w:r>
+    </w:p>
+    <w:p>
+      <w:pPr>
+        <w:ind w:left="720"/>
+      </w:pPr>
+      <w:r>
+        <w:t xml:space="preserve">Onde </w:t>
+      </w:r>
+      <w:proofErr w:type="gramStart"/>
+      <w:r>
+        <w:rPr>
+          <w:i/>
+          <w:iCs/>
+        </w:rPr>
+        <w:t>Distancia</w:t>
+      </w:r>
+      <w:proofErr w:type="gramEnd"/>
+      <w:r>
+        <w:rPr>
+          <w:i/>
+          <w:iCs/>
+        </w:rPr>
+        <w:t>(X)</w:t>
+      </w:r>
+      <w:r>
+        <w:t xml:space="preserve"> é a informação da distância da correspondência e o </w:t>
+      </w:r>
+      <w:r>
+        <w:rPr>
+          <w:i/>
+          <w:iCs/>
+        </w:rPr>
+        <w:t>limiar</w:t>
+      </w:r>
+      <w:r>
+        <w:t xml:space="preserve"> é uma das entradas do programa. Quanto menor o limiar, mais restritivo é a seleção de similaridades.</w:t>
       </w:r>
     </w:p>
     <w:p>
@@ -992,14 +1197,102 @@
         <w:pStyle w:val="ListParagraph"/>
         <w:numPr>
           <w:ilvl w:val="0"/>
-          <w:numId w:val="23"/>
+          <w:numId w:val="30"/>
         </w:numPr>
-      </w:pPr>
-      <w:r>
-        <w:t xml:space="preserve">Erosão </w:t>
-      </w:r>
-      <w:r>
-        <w:t>da imagem resultante com o mesmo elemento estruturante do passo (3);</w:t>
+        <w:rPr>
+          <w:b/>
+          <w:bCs/>
+        </w:rPr>
+      </w:pPr>
+      <w:r>
+        <w:rPr>
+          <w:b/>
+          <w:bCs/>
+        </w:rPr>
+        <w:t>É executada a técnica RANSAC (</w:t>
+      </w:r>
+      <w:proofErr w:type="spellStart"/>
+      <w:r>
+        <w:rPr>
+          <w:b/>
+          <w:bCs/>
+          <w:i/>
+          <w:iCs/>
+        </w:rPr>
+        <w:t>RANdom</w:t>
+      </w:r>
+      <w:proofErr w:type="spellEnd"/>
+      <w:r>
+        <w:rPr>
+          <w:b/>
+          <w:bCs/>
+          <w:i/>
+          <w:iCs/>
+        </w:rPr>
+        <w:t xml:space="preserve"> </w:t>
+      </w:r>
+      <w:proofErr w:type="spellStart"/>
+      <w:r>
+        <w:rPr>
+          <w:b/>
+          <w:bCs/>
+          <w:i/>
+          <w:iCs/>
+        </w:rPr>
+        <w:t>SAmple</w:t>
+      </w:r>
+      <w:proofErr w:type="spellEnd"/>
+      <w:r>
+        <w:rPr>
+          <w:b/>
+          <w:bCs/>
+          <w:i/>
+          <w:iCs/>
+        </w:rPr>
+        <w:t xml:space="preserve"> Consensus</w:t>
+      </w:r>
+      <w:r>
+        <w:rPr>
+          <w:b/>
+          <w:bCs/>
+        </w:rPr>
+        <w:t>), estimando a matriz de homografia</w:t>
+      </w:r>
+    </w:p>
+    <w:p>
+      <w:pPr>
+        <w:ind w:left="720"/>
+      </w:pPr>
+      <w:r>
+        <w:t xml:space="preserve">Usando o método do </w:t>
+      </w:r>
+      <w:proofErr w:type="spellStart"/>
+      <w:r>
+        <w:t>OpenCV</w:t>
+      </w:r>
+      <w:proofErr w:type="spellEnd"/>
+      <w:r>
+        <w:t xml:space="preserve"> </w:t>
+      </w:r>
+      <w:r>
+        <w:rPr>
+          <w:i/>
+          <w:iCs/>
+        </w:rPr>
+        <w:t>cv2.findHomography</w:t>
+      </w:r>
+      <w:r>
+        <w:t xml:space="preserve"> com o parâmetro </w:t>
+      </w:r>
+      <w:r>
+        <w:rPr>
+          <w:i/>
+          <w:iCs/>
+        </w:rPr>
+        <w:t>cv2.RANSAC</w:t>
+      </w:r>
+      <w:r>
+        <w:t>, é estimada a matriz de homografia, usada para realizar a projeção posteriormente.</w:t>
       </w:r>
     </w:p>
     <w:p>
@@ -1007,14 +1300,45 @@
         <w:pStyle w:val="ListParagraph"/>
         <w:numPr>
           <w:ilvl w:val="0"/>
-          <w:numId w:val="23"/>
+          <w:numId w:val="30"/>
         </w:numPr>
-      </w:pPr>
-      <w:r>
-        <w:t xml:space="preserve">Aplicação da intersecção </w:t>
-      </w:r>
-      <w:r>
-        <w:t>(AND) dos resultados dos passos (2) e (4);</w:t>
+        <w:rPr>
+          <w:b/>
+          <w:bCs/>
+        </w:rPr>
+      </w:pPr>
+      <w:r>
+        <w:rPr>
+          <w:b/>
+          <w:bCs/>
+        </w:rPr>
+        <w:t>Usando as informações anteriores das imagens em escala de cinza, as versões coloridas das imagens são alinhadas e sobrepostas, formando a imagem panorâmica</w:t>
+      </w:r>
+    </w:p>
+    <w:p>
+      <w:pPr>
+        <w:ind w:left="720"/>
+      </w:pPr>
+      <w:r>
+        <w:t xml:space="preserve">Usando o método </w:t>
+      </w:r>
+      <w:r>
+        <w:rPr>
+          <w:i/>
+          <w:iCs/>
+        </w:rPr>
+        <w:t>cv2.warpPerspective</w:t>
+      </w:r>
+      <w:r>
+        <w:t xml:space="preserve"> do </w:t>
+      </w:r>
+      <w:proofErr w:type="spellStart"/>
+      <w:r>
+        <w:t>OpenCV</w:t>
+      </w:r>
+      <w:proofErr w:type="spellEnd"/>
+      <w:r>
+        <w:t>, uma nova imagem é criada, com a altura da maior das duas imagens originais, e largura de ambas as imagens somadas. A imagem é posicionada levando em conta a posição da figura a esquerda. A imagem resultante é preta nas regiões que não há conteúdo da foto panorâmica.</w:t>
       </w:r>
     </w:p>
     <w:p>
@@ -1022,109 +1346,367 @@
         <w:pStyle w:val="ListParagraph"/>
         <w:numPr>
           <w:ilvl w:val="0"/>
-          <w:numId w:val="23"/>
+          <w:numId w:val="30"/>
         </w:numPr>
-      </w:pPr>
-      <w:r>
-        <w:t>F</w:t>
-      </w:r>
-      <w:r>
-        <w:t>echamento do resultado obtido no passo (5) com um elemento estruturante de 1 pixel de altura e 30pixels de largura</w:t>
+        <w:rPr>
+          <w:b/>
+          <w:bCs/>
+        </w:rPr>
+      </w:pPr>
+      <w:r>
+        <w:rPr>
+          <w:b/>
+          <w:bCs/>
+        </w:rPr>
+        <w:t>As imagens coloridas também geram uma nova imagem, onde há segmentos de retas ligando os pontos de semelhança</w:t>
+      </w:r>
+    </w:p>
+    <w:p>
+      <w:pPr>
+        <w:ind w:left="720"/>
+      </w:pPr>
+      <w:r>
+        <w:t>É gerada uma imagem que ambas as imagens de entrada estão lado a lado. Suas semelhanças são destacadas através de retas que as ligam.</w:t>
+      </w:r>
+    </w:p>
+    <w:p>
+      <w:pPr>
+        <w:pStyle w:val="Heading1"/>
+        <w:jc w:val="both"/>
+        <w:rPr>
+          <w:b w:val="0"/>
+          <w:bCs/>
+        </w:rPr>
+      </w:pPr>
+      <w:r>
+        <w:rPr>
+          <w:b w:val="0"/>
+          <w:bCs/>
+        </w:rPr>
+        <w:tab/>
+        <w:t>BRIEF (</w:t>
+      </w:r>
+      <w:proofErr w:type="spellStart"/>
+      <w:r>
+        <w:rPr>
+          <w:b w:val="0"/>
+          <w:bCs/>
+        </w:rPr>
+        <w:t>Binary</w:t>
+      </w:r>
+      <w:proofErr w:type="spellEnd"/>
+      <w:r>
+        <w:rPr>
+          <w:b w:val="0"/>
+          <w:bCs/>
+        </w:rPr>
+        <w:t xml:space="preserve"> </w:t>
+      </w:r>
+      <w:proofErr w:type="spellStart"/>
+      <w:r>
+        <w:rPr>
+          <w:b w:val="0"/>
+          <w:bCs/>
+        </w:rPr>
+        <w:t>Robust</w:t>
+      </w:r>
+      <w:proofErr w:type="spellEnd"/>
+      <w:r>
+        <w:rPr>
+          <w:b w:val="0"/>
+          <w:bCs/>
+        </w:rPr>
+        <w:t xml:space="preserve"> </w:t>
+      </w:r>
+      <w:proofErr w:type="spellStart"/>
+      <w:r>
+        <w:rPr>
+          <w:b w:val="0"/>
+          <w:bCs/>
+        </w:rPr>
+        <w:t>Independent</w:t>
+      </w:r>
+      <w:proofErr w:type="spellEnd"/>
+      <w:r>
+        <w:rPr>
+          <w:b w:val="0"/>
+          <w:bCs/>
+        </w:rPr>
+        <w:t xml:space="preserve"> </w:t>
+      </w:r>
+      <w:proofErr w:type="spellStart"/>
+      <w:r>
+        <w:rPr>
+          <w:b w:val="0"/>
+          <w:bCs/>
+        </w:rPr>
+        <w:t>Elementary</w:t>
+      </w:r>
+      <w:proofErr w:type="spellEnd"/>
+      <w:r>
+        <w:rPr>
+          <w:b w:val="0"/>
+          <w:bCs/>
+        </w:rPr>
+        <w:t xml:space="preserve"> </w:t>
+      </w:r>
+      <w:proofErr w:type="spellStart"/>
+      <w:r>
+        <w:rPr>
+          <w:b w:val="0"/>
+          <w:bCs/>
+        </w:rPr>
+        <w:t>Features</w:t>
+      </w:r>
+      <w:proofErr w:type="spellEnd"/>
+      <w:r>
+        <w:rPr>
+          <w:b w:val="0"/>
+          <w:bCs/>
+        </w:rPr>
+        <w:t>) é uma técnica de de</w:t>
+      </w:r>
+      <w:r>
+        <w:rPr>
+          <w:b w:val="0"/>
+          <w:bCs/>
+        </w:rPr>
+        <w:t xml:space="preserve">scrição de </w:t>
+      </w:r>
+      <w:proofErr w:type="spellStart"/>
+      <w:r>
+        <w:rPr>
+          <w:b w:val="0"/>
+          <w:bCs/>
+          <w:i/>
+          <w:iCs/>
+        </w:rPr>
+        <w:t>features</w:t>
+      </w:r>
+      <w:proofErr w:type="spellEnd"/>
+      <w:r>
+        <w:rPr>
+          <w:b w:val="0"/>
+          <w:bCs/>
+        </w:rPr>
+        <w:t xml:space="preserve">. Usando uma seleção de pares da imagem, ele se apoia na velocidade de cálculo da distância de </w:t>
+      </w:r>
+      <w:proofErr w:type="spellStart"/>
+      <w:r>
+        <w:rPr>
+          <w:b w:val="0"/>
+          <w:bCs/>
+        </w:rPr>
+        <w:t>Hamming</w:t>
+      </w:r>
+      <w:proofErr w:type="spellEnd"/>
+      <w:r>
+        <w:rPr>
+          <w:b w:val="0"/>
+          <w:bCs/>
+        </w:rPr>
+        <w:t xml:space="preserve"> para </w:t>
+      </w:r>
+      <w:proofErr w:type="spellStart"/>
+      <w:r>
+        <w:rPr>
+          <w:b w:val="0"/>
+          <w:bCs/>
+        </w:rPr>
+        <w:t>strings</w:t>
+      </w:r>
+      <w:proofErr w:type="spellEnd"/>
+      <w:r>
+        <w:rPr>
+          <w:b w:val="0"/>
+          <w:bCs/>
+        </w:rPr>
+        <w:t xml:space="preserve"> binárias que representam os descritores.</w:t>
+      </w:r>
+      <w:r>
+        <w:rPr>
+          <w:b w:val="0"/>
+          <w:bCs/>
+        </w:rPr>
+        <w:t xml:space="preserve"> Um ponto fraco do BRIEF é possuir problemas com rotações em imagens.</w:t>
+      </w:r>
+      <w:r>
+        <w:rPr>
+          <w:b w:val="0"/>
+          <w:bCs/>
+        </w:rPr>
+        <w:t xml:space="preserve"> Este não é um método que encontra os pontos de interesse da imagem, e por isso é aplicado no projeto usando o </w:t>
+      </w:r>
+      <w:proofErr w:type="spellStart"/>
+      <w:r>
+        <w:rPr>
+          <w:b w:val="0"/>
+          <w:bCs/>
+        </w:rPr>
+        <w:t>CenSurE</w:t>
+      </w:r>
+      <w:proofErr w:type="spellEnd"/>
+      <w:r>
+        <w:rPr>
+          <w:b w:val="0"/>
+          <w:bCs/>
+        </w:rPr>
+        <w:t xml:space="preserve"> (</w:t>
+      </w:r>
+      <w:r>
+        <w:rPr>
+          <w:b w:val="0"/>
+          <w:bCs/>
+          <w:i/>
+          <w:iCs/>
+        </w:rPr>
+        <w:t>STAR detector</w:t>
+      </w:r>
+      <w:r>
+        <w:rPr>
+          <w:b w:val="0"/>
+          <w:bCs/>
+        </w:rPr>
+        <w:t xml:space="preserve"> do </w:t>
+      </w:r>
+      <w:proofErr w:type="spellStart"/>
+      <w:r>
+        <w:rPr>
+          <w:b w:val="0"/>
+          <w:bCs/>
+        </w:rPr>
+        <w:t>OpenCV</w:t>
+      </w:r>
+      <w:proofErr w:type="spellEnd"/>
+      <w:r>
+        <w:rPr>
+          <w:b w:val="0"/>
+          <w:bCs/>
+        </w:rPr>
+        <w:t>).</w:t>
+      </w:r>
+    </w:p>
+    <w:p>
+      <w:r>
+        <w:tab/>
+      </w:r>
+      <w:r>
+        <w:t>O ORB (</w:t>
+      </w:r>
+      <w:proofErr w:type="spellStart"/>
+      <w:r>
+        <w:rPr>
+          <w:i/>
+          <w:iCs/>
+        </w:rPr>
+        <w:t>Oriented</w:t>
+      </w:r>
+      <w:proofErr w:type="spellEnd"/>
+      <w:r>
+        <w:rPr>
+          <w:i/>
+          <w:iCs/>
+        </w:rPr>
+        <w:t xml:space="preserve"> FAST </w:t>
+      </w:r>
+      <w:proofErr w:type="spellStart"/>
+      <w:r>
+        <w:rPr>
+          <w:i/>
+          <w:iCs/>
+        </w:rPr>
+        <w:t>and</w:t>
+      </w:r>
+      <w:proofErr w:type="spellEnd"/>
+      <w:r>
+        <w:rPr>
+          <w:i/>
+          <w:iCs/>
+        </w:rPr>
+        <w:t xml:space="preserve"> </w:t>
+      </w:r>
+      <w:proofErr w:type="spellStart"/>
+      <w:r>
+        <w:rPr>
+          <w:i/>
+          <w:iCs/>
+        </w:rPr>
+        <w:t>Rotated</w:t>
+      </w:r>
+      <w:proofErr w:type="spellEnd"/>
+      <w:r>
+        <w:rPr>
+          <w:i/>
+          <w:iCs/>
+        </w:rPr>
+        <w:t xml:space="preserve"> BRIEF</w:t>
+      </w:r>
+      <w:r>
+        <w:t>)</w:t>
+      </w:r>
+      <w:r>
+        <w:t xml:space="preserve"> é uma </w:t>
+      </w:r>
+      <w:r>
+        <w:t>alternativa</w:t>
+      </w:r>
+      <w:r>
+        <w:t xml:space="preserve"> de boa performance e com custo computacional </w:t>
+      </w:r>
+      <w:r>
+        <w:t>páreo ao de alguns grandes concorrentes, como o SIFT e o SURF.</w:t>
+      </w:r>
+      <w:r>
+        <w:t xml:space="preserve"> Ele usa o FAST para encontrar os pontos de interesse e descritores BRIEF. O algoritmo ainda possui modificações</w:t>
+      </w:r>
+      <w:r>
+        <w:t xml:space="preserve"> que encobrem problemas conhecidos de sua base</w:t>
+      </w:r>
+      <w:r>
+        <w:t>, já que o FAST é sensível a rotações</w:t>
+      </w:r>
+      <w:r>
+        <w:t xml:space="preserve"> e o BRIEF </w:t>
+      </w:r>
+      <w:r>
+        <w:t>tem dificuldades com elas</w:t>
       </w:r>
       <w:r>
         <w:t>.</w:t>
       </w:r>
     </w:p>
     <w:p>
-      <w:r>
-        <w:t>O passo 7 pede a identificação de componentes conexos. Foi usado o programa fornecido (</w:t>
+      <w:pPr>
+        <w:pStyle w:val="Heading1"/>
+      </w:pPr>
+    </w:p>
+    <w:p>
+      <w:pPr>
+        <w:pStyle w:val="Heading1"/>
+        <w:rPr>
+          <w:lang w:val="en-US"/>
+        </w:rPr>
+      </w:pPr>
+      <w:r>
+        <w:rPr>
+          <w:lang w:val="en-US"/>
+        </w:rPr>
+        <w:t>4</w:t>
+      </w:r>
+      <w:r>
+        <w:rPr>
+          <w:lang w:val="en-US"/>
+        </w:rPr>
+        <w:t xml:space="preserve">. </w:t>
       </w:r>
       <w:proofErr w:type="spellStart"/>
       <w:r>
         <w:rPr>
-          <w:i/>
-          <w:iCs/>
-        </w:rPr>
-        <w:t>comp_conexos.c</w:t>
+          <w:lang w:val="en-US"/>
+        </w:rPr>
+        <w:t>Resultados</w:t>
       </w:r>
       <w:proofErr w:type="spellEnd"/>
-      <w:r>
-        <w:t xml:space="preserve">) com uma modificação: é escrito na saída do programa as coordenadas </w:t>
-      </w:r>
-      <w:r>
-        <w:t>dos 2 pontos que definem cada retângulo das componentes conexas. A saída do programa é então redirecionada para um arquivo, que é lido e processado para realizar o passo 8.</w:t>
-      </w:r>
-    </w:p>
-    <w:p>
-      <w:pPr>
-        <w:pStyle w:val="ListParagraph"/>
-        <w:numPr>
-          <w:ilvl w:val="0"/>
-          <w:numId w:val="23"/>
-        </w:numPr>
-      </w:pPr>
-      <w:r>
-        <w:t>Uso do programa modificado para detectar componentes conexas;</w:t>
-      </w:r>
-    </w:p>
-    <w:p>
-      <w:pPr>
-        <w:pStyle w:val="ListParagraph"/>
-        <w:numPr>
-          <w:ilvl w:val="0"/>
-          <w:numId w:val="23"/>
-        </w:numPr>
-      </w:pPr>
-      <w:r>
-        <w:t>Cálculo da quantidade de pixels pretos, proporção quanto a área total e quantidade de transições;</w:t>
-      </w:r>
-    </w:p>
-    <w:p>
-      <w:pPr>
-        <w:pStyle w:val="ListParagraph"/>
-        <w:numPr>
-          <w:ilvl w:val="0"/>
-          <w:numId w:val="23"/>
-        </w:numPr>
-      </w:pPr>
-      <w:r>
-        <w:t>Classificação das componentes como texto e não-texto, feito usando as proporções de pixels pretos e transições horizontais e verticais;</w:t>
-      </w:r>
-    </w:p>
-    <w:p>
-      <w:pPr>
-        <w:pStyle w:val="ListParagraph"/>
-        <w:numPr>
-          <w:ilvl w:val="0"/>
-          <w:numId w:val="23"/>
-        </w:numPr>
-      </w:pPr>
-      <w:r>
-        <w:t>Segmentação das linhas em blocos de palavras.</w:t>
-      </w:r>
-    </w:p>
-    <w:p>
-      <w:r>
-        <w:t xml:space="preserve">Os intervalos de valores aceitos no passo 9 foram usados com análises das saídas do programa para diferentes imagens. Para o passo 10, a segmentação foi feita usando o operador morfológico de fechamento, com elemento estruturante de altura 2 vezes maior </w:t>
-      </w:r>
-      <w:r>
-        <w:lastRenderedPageBreak/>
-        <w:t>que a altura da linha e largura proporcional a parte da altura da linha. Isso foi feito pensando que a altura da linha determina aproximadamente o tamanho da fonte usada, e o espaço entre as palavras será aproximadamente proporcional à fonte. Os valores exatos foram testados empiricamente com as imagens. Mais desses testes serão descritos mais adiante.</w:t>
-      </w:r>
-    </w:p>
-    <w:p>
-      <w:pPr>
-        <w:pStyle w:val="Heading1"/>
-      </w:pPr>
-      <w:r>
-        <w:t>4</w:t>
-      </w:r>
-      <w:r>
-        <w:t xml:space="preserve">. </w:t>
-      </w:r>
-      <w:r>
-        <w:t>Resultados</w:t>
-      </w:r>
     </w:p>
     <w:p>
       <w:r>
@@ -1378,12 +1960,12 @@
     </w:p>
     <w:p>
       <w:r>
+        <w:t>O estado dessa imagem (Figura 2) foi usado para verificar quais seriam os componentes que poderiam ser descobertos ou não. Nesse exemplo, é possível ver o que número “3”, próximo aos números 1, 2, 4 e 5, foi fundido com a figura. Assim, ele não poderia ser descoberto como um caractere posteriormente.</w:t>
+      </w:r>
+    </w:p>
+    <w:p>
+      <w:r>
         <w:lastRenderedPageBreak/>
-        <w:t>O estado dessa imagem (Figura 2) foi usado para verificar quais seriam os componentes que poderiam ser descobertos ou não. Nesse exemplo, é possível ver o que número “3”, próximo aos números 1, 2, 4 e 5, foi fundido com a figura. Assim, ele não poderia ser descoberto como um caractere posteriormente.</w:t>
-      </w:r>
-    </w:p>
-    <w:p>
-      <w:r>
         <w:tab/>
       </w:r>
       <w:r>
@@ -1615,14 +2197,14 @@
           <w:noProof/>
         </w:rPr>
         <w:tab/>
-        <w:t xml:space="preserve">O algoritmo que usa o limiar parte da ideia de que existem 2 tipos de espaços nas linhas de texto: espaços entre caracteres (que são consideravelmente menores) e espaços entre palavras. Para escolher o limiar, é calculado o tamanho de todos os espaços (os espaços são considerados quando a quantidade de pixels pretos na vertical é baixa (menos </w:t>
+        <w:t xml:space="preserve">O algoritmo que usa o limiar parte da ideia de que existem 2 tipos de espaços nas linhas de texto: espaços entre caracteres (que são consideravelmente menores) e espaços entre palavras. Para escolher o limiar, é calculado o tamanho de todos os espaços (os espaços são considerados quando a quantidade de pixels pretos na vertical é baixa (menos de 5% da altura da componente). O limiar é a média dos tamanhos. Foi tentado usar a mediana, mas os resultados foram significamente piores. Espaços acima do limiar são espaços entre palavras. Para saber se o componente é uma única palavra, é checado se o </w:t>
       </w:r>
       <w:r>
         <w:rPr>
           <w:noProof/>
         </w:rPr>
         <w:lastRenderedPageBreak/>
-        <w:t>de 5% da altura da componente). O limiar é a média dos tamanhos. Foi tentado usar a mediana, mas os resultados foram significamente piores. Espaços acima do limiar são espaços entre palavras. Para saber se o componente é uma única palavra, é checado se o desvio é pelo menos um pouco acima do limiar, tendo assim uma diferença grande entre o tamanho dos espaços.</w:t>
+        <w:t>desvio é pelo menos um pouco acima do limiar, tendo assim uma diferença grande entre o tamanho dos espaços.</w:t>
       </w:r>
     </w:p>
     <w:p>
@@ -1885,39 +2467,39 @@
         <w:t xml:space="preserve">não muito grande </w:t>
       </w:r>
       <w:r>
+        <w:t>neste caso</w:t>
+      </w:r>
+      <w:r>
+        <w:t xml:space="preserve"> em específico</w:t>
+      </w:r>
+      <w:r>
+        <w:t xml:space="preserve"> </w:t>
+      </w:r>
+      <w:r>
+        <w:t>(</w:t>
+      </w:r>
+      <w:r>
+        <w:t>de 10 palavras detectadas como 1 e 13 pontuações detectadas como palavras</w:t>
+      </w:r>
+      <w:r>
+        <w:t>)</w:t>
+      </w:r>
+      <w:r>
+        <w:t>.</w:t>
+      </w:r>
+      <w:r>
+        <w:t xml:space="preserve"> A Figura 6 detectou precisamente todas as palavras e suas pontuações. </w:t>
+      </w:r>
+    </w:p>
+    <w:p>
+      <w:pPr>
+        <w:jc w:val="center"/>
+      </w:pPr>
+      <w:r>
+        <w:rPr>
+          <w:noProof/>
+        </w:rPr>
         <w:lastRenderedPageBreak/>
-        <w:t>neste caso</w:t>
-      </w:r>
-      <w:r>
-        <w:t xml:space="preserve"> em específico</w:t>
-      </w:r>
-      <w:r>
-        <w:t xml:space="preserve"> </w:t>
-      </w:r>
-      <w:r>
-        <w:t>(</w:t>
-      </w:r>
-      <w:r>
-        <w:t>de 10 palavras detectadas como 1 e 13 pontuações detectadas como palavras</w:t>
-      </w:r>
-      <w:r>
-        <w:t>)</w:t>
-      </w:r>
-      <w:r>
-        <w:t>.</w:t>
-      </w:r>
-      <w:r>
-        <w:t xml:space="preserve"> A Figura 6 detectou precisamente todas as palavras e suas pontuações. </w:t>
-      </w:r>
-    </w:p>
-    <w:p>
-      <w:pPr>
-        <w:jc w:val="center"/>
-      </w:pPr>
-      <w:r>
-        <w:rPr>
-          <w:noProof/>
-        </w:rPr>
         <w:drawing>
           <wp:inline distT="0" distB="0" distL="0" distR="0" wp14:anchorId="7AB48C70" wp14:editId="043C7434">
             <wp:extent cx="5198904" cy="3200400"/>
@@ -2933,401 +3515,6 @@
       </w:r>
     </w:p>
     <w:p>
-      <w:r>
-        <w:tab/>
-        <w:t>Aplicando a versão do algoritmo que usa o limiar nas imagens “</w:t>
-      </w:r>
-      <w:proofErr w:type="spellStart"/>
-      <w:r>
-        <w:t>paper.pbm</w:t>
-      </w:r>
-      <w:proofErr w:type="spellEnd"/>
-      <w:r>
-        <w:t>” e “</w:t>
-      </w:r>
-      <w:proofErr w:type="spellStart"/>
-      <w:r>
-        <w:t>rabbit.pbm</w:t>
-      </w:r>
-      <w:proofErr w:type="spellEnd"/>
-      <w:r>
-        <w:t>” a diferença é bem grande.</w:t>
-      </w:r>
-      <w:r>
-        <w:t xml:space="preserve"> Os resultados podem ser vistos na Tabela 1.</w:t>
-      </w:r>
-    </w:p>
-    <w:p>
-      <w:pPr>
-        <w:pStyle w:val="Caption"/>
-      </w:pPr>
-      <w:r>
-        <w:t xml:space="preserve">Tabela </w:t>
-      </w:r>
-      <w:r>
-        <w:fldChar w:fldCharType="begin"/>
-      </w:r>
-      <w:r>
-        <w:instrText xml:space="preserve"> SEQ Figura \* ARABIC </w:instrText>
-      </w:r>
-      <w:r>
-        <w:fldChar w:fldCharType="separate"/>
-      </w:r>
-      <w:r>
-        <w:rPr>
-          <w:noProof/>
-        </w:rPr>
-        <w:t>1</w:t>
-      </w:r>
-      <w:r>
-        <w:fldChar w:fldCharType="end"/>
-      </w:r>
-      <w:r>
-        <w:t>. Comparação do algoritmo de classificação com limiar e operador morfológico.</w:t>
-      </w:r>
-    </w:p>
-    <w:tbl>
-      <w:tblPr>
-        <w:tblStyle w:val="TableGrid"/>
-        <w:tblW w:w="7105" w:type="dxa"/>
-        <w:jc w:val="center"/>
-        <w:tblLook w:val="04A0" w:firstRow="1" w:lastRow="0" w:firstColumn="1" w:lastColumn="0" w:noHBand="0" w:noVBand="1"/>
-      </w:tblPr>
-      <w:tblGrid>
-        <w:gridCol w:w="1435"/>
-        <w:gridCol w:w="1620"/>
-        <w:gridCol w:w="1890"/>
-        <w:gridCol w:w="2160"/>
-      </w:tblGrid>
-      <w:tr>
-        <w:trPr>
-          <w:jc w:val="center"/>
-        </w:trPr>
-        <w:tc>
-          <w:tcPr>
-            <w:tcW w:w="1435" w:type="dxa"/>
-          </w:tcPr>
-          <w:p>
-            <w:r>
-              <w:t>Imagem</w:t>
-            </w:r>
-          </w:p>
-        </w:tc>
-        <w:tc>
-          <w:tcPr>
-            <w:tcW w:w="1620" w:type="dxa"/>
-          </w:tcPr>
-          <w:p>
-            <w:r>
-              <w:t>Linhas</w:t>
-            </w:r>
-          </w:p>
-        </w:tc>
-        <w:tc>
-          <w:tcPr>
-            <w:tcW w:w="1890" w:type="dxa"/>
-          </w:tcPr>
-          <w:p>
-            <w:r>
-              <w:t>Palavras (limiar)</w:t>
-            </w:r>
-          </w:p>
-        </w:tc>
-        <w:tc>
-          <w:tcPr>
-            <w:tcW w:w="2160" w:type="dxa"/>
-          </w:tcPr>
-          <w:p>
-            <w:r>
-              <w:t>Palavras (operador)</w:t>
-            </w:r>
-          </w:p>
-        </w:tc>
-      </w:tr>
-      <w:tr>
-        <w:trPr>
-          <w:jc w:val="center"/>
-        </w:trPr>
-        <w:tc>
-          <w:tcPr>
-            <w:tcW w:w="1435" w:type="dxa"/>
-          </w:tcPr>
-          <w:p>
-            <w:proofErr w:type="spellStart"/>
-            <w:r>
-              <w:t>text.pbm</w:t>
-            </w:r>
-            <w:proofErr w:type="spellEnd"/>
-          </w:p>
-        </w:tc>
-        <w:tc>
-          <w:tcPr>
-            <w:tcW w:w="1620" w:type="dxa"/>
-          </w:tcPr>
-          <w:p>
-            <w:r>
-              <w:t>40</w:t>
-            </w:r>
-          </w:p>
-        </w:tc>
-        <w:tc>
-          <w:tcPr>
-            <w:tcW w:w="1890" w:type="dxa"/>
-          </w:tcPr>
-          <w:p>
-            <w:r>
-              <w:t>246</w:t>
-            </w:r>
-          </w:p>
-        </w:tc>
-        <w:tc>
-          <w:tcPr>
-            <w:tcW w:w="2160" w:type="dxa"/>
-          </w:tcPr>
-          <w:p>
-            <w:r>
-              <w:t>242</w:t>
-            </w:r>
-          </w:p>
-        </w:tc>
-      </w:tr>
-      <w:tr>
-        <w:trPr>
-          <w:jc w:val="center"/>
-        </w:trPr>
-        <w:tc>
-          <w:tcPr>
-            <w:tcW w:w="1435" w:type="dxa"/>
-          </w:tcPr>
-          <w:p>
-            <w:proofErr w:type="spellStart"/>
-            <w:r>
-              <w:t>letter_a.pbm</w:t>
-            </w:r>
-            <w:proofErr w:type="spellEnd"/>
-          </w:p>
-        </w:tc>
-        <w:tc>
-          <w:tcPr>
-            <w:tcW w:w="1620" w:type="dxa"/>
-          </w:tcPr>
-          <w:p>
-            <w:r>
-              <w:t>1</w:t>
-            </w:r>
-          </w:p>
-        </w:tc>
-        <w:tc>
-          <w:tcPr>
-            <w:tcW w:w="1890" w:type="dxa"/>
-          </w:tcPr>
-          <w:p>
-            <w:r>
-              <w:t>1</w:t>
-            </w:r>
-          </w:p>
-        </w:tc>
-        <w:tc>
-          <w:tcPr>
-            <w:tcW w:w="2160" w:type="dxa"/>
-          </w:tcPr>
-          <w:p>
-            <w:r>
-              <w:t>1</w:t>
-            </w:r>
-          </w:p>
-        </w:tc>
-      </w:tr>
-      <w:tr>
-        <w:trPr>
-          <w:jc w:val="center"/>
-        </w:trPr>
-        <w:tc>
-          <w:tcPr>
-            <w:tcW w:w="1435" w:type="dxa"/>
-          </w:tcPr>
-          <w:p>
-            <w:proofErr w:type="spellStart"/>
-            <w:r>
-              <w:t>scs.pbm</w:t>
-            </w:r>
-            <w:proofErr w:type="spellEnd"/>
-          </w:p>
-        </w:tc>
-        <w:tc>
-          <w:tcPr>
-            <w:tcW w:w="1620" w:type="dxa"/>
-          </w:tcPr>
-          <w:p>
-            <w:r>
-              <w:t>1</w:t>
-            </w:r>
-          </w:p>
-        </w:tc>
-        <w:tc>
-          <w:tcPr>
-            <w:tcW w:w="1890" w:type="dxa"/>
-          </w:tcPr>
-          <w:p>
-            <w:r>
-              <w:t>1</w:t>
-            </w:r>
-          </w:p>
-        </w:tc>
-        <w:tc>
-          <w:tcPr>
-            <w:tcW w:w="2160" w:type="dxa"/>
-          </w:tcPr>
-          <w:p>
-            <w:r>
-              <w:t>1</w:t>
-            </w:r>
-          </w:p>
-        </w:tc>
-      </w:tr>
-      <w:tr>
-        <w:trPr>
-          <w:jc w:val="center"/>
-        </w:trPr>
-        <w:tc>
-          <w:tcPr>
-            <w:tcW w:w="1435" w:type="dxa"/>
-          </w:tcPr>
-          <w:p>
-            <w:proofErr w:type="spellStart"/>
-            <w:r>
-              <w:t>map.pbm</w:t>
-            </w:r>
-            <w:proofErr w:type="spellEnd"/>
-          </w:p>
-        </w:tc>
-        <w:tc>
-          <w:tcPr>
-            <w:tcW w:w="1620" w:type="dxa"/>
-          </w:tcPr>
-          <w:p>
-            <w:r>
-              <w:t>9</w:t>
-            </w:r>
-          </w:p>
-        </w:tc>
-        <w:tc>
-          <w:tcPr>
-            <w:tcW w:w="1890" w:type="dxa"/>
-          </w:tcPr>
-          <w:p>
-            <w:r>
-              <w:t>10</w:t>
-            </w:r>
-          </w:p>
-        </w:tc>
-        <w:tc>
-          <w:tcPr>
-            <w:tcW w:w="2160" w:type="dxa"/>
-          </w:tcPr>
-          <w:p>
-            <w:r>
-              <w:t>18</w:t>
-            </w:r>
-          </w:p>
-        </w:tc>
-      </w:tr>
-      <w:tr>
-        <w:trPr>
-          <w:jc w:val="center"/>
-        </w:trPr>
-        <w:tc>
-          <w:tcPr>
-            <w:tcW w:w="1435" w:type="dxa"/>
-          </w:tcPr>
-          <w:p>
-            <w:proofErr w:type="spellStart"/>
-            <w:r>
-              <w:t>paper.pbm</w:t>
-            </w:r>
-            <w:proofErr w:type="spellEnd"/>
-          </w:p>
-        </w:tc>
-        <w:tc>
-          <w:tcPr>
-            <w:tcW w:w="1620" w:type="dxa"/>
-          </w:tcPr>
-          <w:p>
-            <w:r>
-              <w:t>14</w:t>
-            </w:r>
-          </w:p>
-        </w:tc>
-        <w:tc>
-          <w:tcPr>
-            <w:tcW w:w="1890" w:type="dxa"/>
-          </w:tcPr>
-          <w:p>
-            <w:r>
-              <w:t>98</w:t>
-            </w:r>
-          </w:p>
-        </w:tc>
-        <w:tc>
-          <w:tcPr>
-            <w:tcW w:w="2160" w:type="dxa"/>
-          </w:tcPr>
-          <w:p>
-            <w:r>
-              <w:t>159</w:t>
-            </w:r>
-          </w:p>
-        </w:tc>
-      </w:tr>
-      <w:tr>
-        <w:trPr>
-          <w:jc w:val="center"/>
-        </w:trPr>
-        <w:tc>
-          <w:tcPr>
-            <w:tcW w:w="1435" w:type="dxa"/>
-          </w:tcPr>
-          <w:p>
-            <w:proofErr w:type="spellStart"/>
-            <w:r>
-              <w:t>rabbit.pbm</w:t>
-            </w:r>
-            <w:proofErr w:type="spellEnd"/>
-          </w:p>
-        </w:tc>
-        <w:tc>
-          <w:tcPr>
-            <w:tcW w:w="1620" w:type="dxa"/>
-          </w:tcPr>
-          <w:p>
-            <w:r>
-              <w:t>26</w:t>
-            </w:r>
-          </w:p>
-        </w:tc>
-        <w:tc>
-          <w:tcPr>
-            <w:tcW w:w="1890" w:type="dxa"/>
-          </w:tcPr>
-          <w:p>
-            <w:r>
-              <w:t>33</w:t>
-            </w:r>
-          </w:p>
-        </w:tc>
-        <w:tc>
-          <w:tcPr>
-            <w:tcW w:w="2160" w:type="dxa"/>
-          </w:tcPr>
-          <w:p>
-            <w:r>
-              <w:t>220</w:t>
-            </w:r>
-          </w:p>
-        </w:tc>
-      </w:tr>
-    </w:tbl>
-    <w:p>
       <w:pPr>
         <w:pStyle w:val="Heading1"/>
       </w:pPr>
@@ -3377,11 +3564,7 @@
     <w:p>
       <w:r>
         <w:tab/>
-        <w:t xml:space="preserve">De forma geral, os resultados são bastante satisfatórios. Para detecção de palavras em tamanhos e espaçamento regulares, o algoritmo funcionou bem. Adaptações podem </w:t>
-      </w:r>
-      <w:r>
-        <w:lastRenderedPageBreak/>
-        <w:t>ser necessárias para determinadas imagens, mas no algoritmo proposto ele faz um trabalho genérico bastante razoável.</w:t>
+        <w:t>De forma geral, os resultados são bastante satisfatórios. Para detecção de palavras em tamanhos e espaçamento regulares, o algoritmo funcionou bem. Adaptações podem ser necessárias para determinadas imagens, mas no algoritmo proposto ele faz um trabalho genérico bastante razoável.</w:t>
       </w:r>
     </w:p>
     <w:p>
@@ -3405,83 +3588,38 @@
       <w:pPr>
         <w:pStyle w:val="Reference"/>
       </w:pPr>
-      <w:proofErr w:type="spellStart"/>
-      <w:r>
-        <w:t>OpenCV</w:t>
-      </w:r>
-      <w:proofErr w:type="spellEnd"/>
-      <w:r>
-        <w:t>. (2015) “</w:t>
-      </w:r>
-      <w:proofErr w:type="spellStart"/>
-      <w:r>
-        <w:t>OpenCV</w:t>
-      </w:r>
-      <w:proofErr w:type="spellEnd"/>
-      <w:r>
-        <w:t xml:space="preserve"> </w:t>
-      </w:r>
-      <w:proofErr w:type="spellStart"/>
-      <w:r>
-        <w:t>Documentation</w:t>
-      </w:r>
-      <w:proofErr w:type="spellEnd"/>
-      <w:r>
-        <w:t>”. Disponível em: &lt;</w:t>
-      </w:r>
-      <w:proofErr w:type="spellStart"/>
-      <w:r>
-        <w:t>https</w:t>
-      </w:r>
-      <w:proofErr w:type="spellEnd"/>
-      <w:r>
-        <w:t>://docs.opencv.org/</w:t>
-      </w:r>
-      <w:r>
-        <w:t>&gt;. Acesso em: mai. 2019.</w:t>
-      </w:r>
-    </w:p>
-    <w:p>
-      <w:pPr>
-        <w:pStyle w:val="Reference"/>
-      </w:pPr>
-      <w:r>
-        <w:t>PG</w:t>
-      </w:r>
-      <w:r>
-        <w:t>B</w:t>
-      </w:r>
-      <w:r>
-        <w:t>A</w:t>
-      </w:r>
-      <w:r>
-        <w:t>.</w:t>
-      </w:r>
-      <w:r>
-        <w:t xml:space="preserve"> (201</w:t>
-      </w:r>
-      <w:r>
-        <w:t>1</w:t>
-      </w:r>
-      <w:r>
+      <w:r>
+        <w:rPr>
+          <w:lang w:val="en-US"/>
+        </w:rPr>
+        <w:t>OpenCV. (201</w:t>
+      </w:r>
+      <w:r>
+        <w:rPr>
+          <w:lang w:val="en-US"/>
+        </w:rPr>
+        <w:t>3</w:t>
+      </w:r>
+      <w:r>
+        <w:rPr>
+          <w:lang w:val="en-US"/>
+        </w:rPr>
         <w:t>) “</w:t>
       </w:r>
       <w:r>
-        <w:t>P</w:t>
-      </w:r>
-      <w:r>
-        <w:t>BM</w:t>
-      </w:r>
-      <w:r>
-        <w:t xml:space="preserve">A data </w:t>
-      </w:r>
-      <w:proofErr w:type="spellStart"/>
-      <w:r>
-        <w:t>directory</w:t>
-      </w:r>
-      <w:proofErr w:type="spellEnd"/>
-      <w:r>
-        <w:t>”. Disponível em: &lt;</w:t>
+        <w:rPr>
+          <w:lang w:val="en-US"/>
+        </w:rPr>
+        <w:t>BRIEF (Binary Robust Independent Elementary Features)</w:t>
+      </w:r>
+      <w:r>
+        <w:rPr>
+          <w:lang w:val="en-US"/>
+        </w:rPr>
+        <w:t xml:space="preserve">”. </w:t>
+      </w:r>
+      <w:r>
+        <w:t>Disponível em: &lt;</w:t>
       </w:r>
       <w:r>
         <w:rPr>
@@ -3496,14 +3634,76 @@
           <w:rPr>
             <w:rStyle w:val="Hyperlink"/>
           </w:rPr>
-          <w:t>https://people.sc.fsu.edu/~jburkardt/data/pbma/pbma.html</w:t>
+          <w:t>https://opencv-python-tutroals.readthedocs.io/en/latest/py_tutorials/py_feature2d/py_brief/py_brief.html</w:t>
         </w:r>
       </w:hyperlink>
       <w:r>
-        <w:t xml:space="preserve">&gt;. Consulta em </w:t>
-      </w:r>
-      <w:r>
-        <w:t>mai</w:t>
+        <w:t>&gt;. Acesso em: jun. 2019.</w:t>
+      </w:r>
+    </w:p>
+    <w:p>
+      <w:pPr>
+        <w:pStyle w:val="Reference"/>
+      </w:pPr>
+      <w:r>
+        <w:rPr>
+          <w:lang w:val="en-US"/>
+        </w:rPr>
+        <w:t>OpenCV. (201</w:t>
+      </w:r>
+      <w:r>
+        <w:rPr>
+          <w:lang w:val="en-US"/>
+        </w:rPr>
+        <w:t>3</w:t>
+      </w:r>
+      <w:r>
+        <w:rPr>
+          <w:lang w:val="en-US"/>
+        </w:rPr>
+        <w:t>) “</w:t>
+      </w:r>
+      <w:r>
+        <w:rPr>
+          <w:lang w:val="en-US"/>
+        </w:rPr>
+        <w:t>ORB (Oriented FAST and Rotated BRIEF)</w:t>
+      </w:r>
+      <w:r>
+        <w:rPr>
+          <w:lang w:val="en-US"/>
+        </w:rPr>
+        <w:t xml:space="preserve">”. </w:t>
+      </w:r>
+      <w:r>
+        <w:t>Disponível em: &lt;</w:t>
+      </w:r>
+      <w:r>
+        <w:rPr>
+          <w:rFonts w:ascii="Times New Roman" w:hAnsi="Times New Roman"/>
+          <w:szCs w:val="24"/>
+          <w:lang w:eastAsia="en-US"/>
+        </w:rPr>
+        <w:t xml:space="preserve"> </w:t>
+      </w:r>
+      <w:hyperlink r:id="rId29" w:history="1">
+        <w:r>
+          <w:rPr>
+            <w:rStyle w:val="Hyperlink"/>
+          </w:rPr>
+          <w:t>https://opencv-python-tutroals.readthedocs.io/en/latest/py_tutorials/py_feature2d/py_orb/py_orb.html</w:t>
+        </w:r>
+      </w:hyperlink>
+      <w:r>
+        <w:t xml:space="preserve">&gt;. </w:t>
+      </w:r>
+      <w:bookmarkStart w:id="0" w:name="_GoBack"/>
+      <w:bookmarkEnd w:id="0"/>
+      <w:r>
+        <w:t xml:space="preserve">Acesso em: </w:t>
+      </w:r>
+      <w:r>
+        <w:t>jun</w:t>
       </w:r>
       <w:r>
         <w:t>. 2019.</w:t>
@@ -3514,6 +3714,7 @@
         <w:pStyle w:val="Reference"/>
       </w:pPr>
       <w:r>
+        <w:lastRenderedPageBreak/>
         <w:t>SciPy.org. (2019) “</w:t>
       </w:r>
       <w:proofErr w:type="spellStart"/>
@@ -3539,17 +3740,17 @@
         <w:t xml:space="preserve">&gt;. Acesso em: </w:t>
       </w:r>
       <w:r>
-        <w:t>mai</w:t>
+        <w:t>jun</w:t>
       </w:r>
       <w:r>
         <w:t>. 2019.</w:t>
       </w:r>
     </w:p>
     <w:sectPr>
-      <w:headerReference w:type="even" r:id="rId29"/>
-      <w:headerReference w:type="default" r:id="rId30"/>
-      <w:footerReference w:type="even" r:id="rId31"/>
-      <w:footerReference w:type="first" r:id="rId32"/>
+      <w:headerReference w:type="even" r:id="rId30"/>
+      <w:headerReference w:type="default" r:id="rId31"/>
+      <w:footerReference w:type="even" r:id="rId32"/>
+      <w:footerReference w:type="first" r:id="rId33"/>
       <w:type w:val="continuous"/>
       <w:pgSz w:w="11907" w:h="16840" w:code="9"/>
       <w:pgMar w:top="1985" w:right="1701" w:bottom="1418" w:left="1701" w:header="964" w:footer="964" w:gutter="0"/>
@@ -4463,6 +4664,95 @@
     </w:lvl>
   </w:abstractNum>
   <w:abstractNum w:abstractNumId="20" w15:restartNumberingAfterBreak="0">
+    <w:nsid w:val="3214554E"/>
+    <w:multiLevelType w:val="hybridMultilevel"/>
+    <w:tmpl w:val="B310DD78"/>
+    <w:lvl w:ilvl="0" w:tplc="0409000F">
+      <w:start w:val="1"/>
+      <w:numFmt w:val="decimal"/>
+      <w:lvlText w:val="%1."/>
+      <w:lvlJc w:val="left"/>
+      <w:pPr>
+        <w:ind w:left="720" w:hanging="360"/>
+      </w:pPr>
+      <w:rPr>
+        <w:rFonts w:hint="default"/>
+      </w:rPr>
+    </w:lvl>
+    <w:lvl w:ilvl="1" w:tplc="04090019" w:tentative="1">
+      <w:start w:val="1"/>
+      <w:numFmt w:val="lowerLetter"/>
+      <w:lvlText w:val="%2."/>
+      <w:lvlJc w:val="left"/>
+      <w:pPr>
+        <w:ind w:left="1440" w:hanging="360"/>
+      </w:pPr>
+    </w:lvl>
+    <w:lvl w:ilvl="2" w:tplc="0409001B" w:tentative="1">
+      <w:start w:val="1"/>
+      <w:numFmt w:val="lowerRoman"/>
+      <w:lvlText w:val="%3."/>
+      <w:lvlJc w:val="right"/>
+      <w:pPr>
+        <w:ind w:left="2160" w:hanging="180"/>
+      </w:pPr>
+    </w:lvl>
+    <w:lvl w:ilvl="3" w:tplc="0409000F" w:tentative="1">
+      <w:start w:val="1"/>
+      <w:numFmt w:val="decimal"/>
+      <w:lvlText w:val="%4."/>
+      <w:lvlJc w:val="left"/>
+      <w:pPr>
+        <w:ind w:left="2880" w:hanging="360"/>
+      </w:pPr>
+    </w:lvl>
+    <w:lvl w:ilvl="4" w:tplc="04090019" w:tentative="1">
+      <w:start w:val="1"/>
+      <w:numFmt w:val="lowerLetter"/>
+      <w:lvlText w:val="%5."/>
+      <w:lvlJc w:val="left"/>
+      <w:pPr>
+        <w:ind w:left="3600" w:hanging="360"/>
+      </w:pPr>
+    </w:lvl>
+    <w:lvl w:ilvl="5" w:tplc="0409001B" w:tentative="1">
+      <w:start w:val="1"/>
+      <w:numFmt w:val="lowerRoman"/>
+      <w:lvlText w:val="%6."/>
+      <w:lvlJc w:val="right"/>
+      <w:pPr>
+        <w:ind w:left="4320" w:hanging="180"/>
+      </w:pPr>
+    </w:lvl>
+    <w:lvl w:ilvl="6" w:tplc="0409000F" w:tentative="1">
+      <w:start w:val="1"/>
+      <w:numFmt w:val="decimal"/>
+      <w:lvlText w:val="%7."/>
+      <w:lvlJc w:val="left"/>
+      <w:pPr>
+        <w:ind w:left="5040" w:hanging="360"/>
+      </w:pPr>
+    </w:lvl>
+    <w:lvl w:ilvl="7" w:tplc="04090019" w:tentative="1">
+      <w:start w:val="1"/>
+      <w:numFmt w:val="lowerLetter"/>
+      <w:lvlText w:val="%8."/>
+      <w:lvlJc w:val="left"/>
+      <w:pPr>
+        <w:ind w:left="5760" w:hanging="360"/>
+      </w:pPr>
+    </w:lvl>
+    <w:lvl w:ilvl="8" w:tplc="0409001B" w:tentative="1">
+      <w:start w:val="1"/>
+      <w:numFmt w:val="lowerRoman"/>
+      <w:lvlText w:val="%9."/>
+      <w:lvlJc w:val="right"/>
+      <w:pPr>
+        <w:ind w:left="6480" w:hanging="180"/>
+      </w:pPr>
+    </w:lvl>
+  </w:abstractNum>
+  <w:abstractNum w:abstractNumId="21" w15:restartNumberingAfterBreak="0">
     <w:nsid w:val="3B05641A"/>
     <w:multiLevelType w:val="singleLevel"/>
     <w:tmpl w:val="04160001"/>
@@ -4482,7 +4772,7 @@
       </w:rPr>
     </w:lvl>
   </w:abstractNum>
-  <w:abstractNum w:abstractNumId="21" w15:restartNumberingAfterBreak="0">
+  <w:abstractNum w:abstractNumId="22" w15:restartNumberingAfterBreak="0">
     <w:nsid w:val="46947083"/>
     <w:multiLevelType w:val="hybridMultilevel"/>
     <w:tmpl w:val="13B8C086"/>
@@ -4568,7 +4858,96 @@
       </w:pPr>
     </w:lvl>
   </w:abstractNum>
-  <w:abstractNum w:abstractNumId="22" w15:restartNumberingAfterBreak="0">
+  <w:abstractNum w:abstractNumId="23" w15:restartNumberingAfterBreak="0">
+    <w:nsid w:val="47635409"/>
+    <w:multiLevelType w:val="hybridMultilevel"/>
+    <w:tmpl w:val="6EB0CFB4"/>
+    <w:lvl w:ilvl="0" w:tplc="6CA68C3A">
+      <w:start w:val="1"/>
+      <w:numFmt w:val="decimal"/>
+      <w:lvlText w:val="%1."/>
+      <w:lvlJc w:val="left"/>
+      <w:pPr>
+        <w:ind w:left="1080" w:hanging="360"/>
+      </w:pPr>
+      <w:rPr>
+        <w:rFonts w:hint="default"/>
+      </w:rPr>
+    </w:lvl>
+    <w:lvl w:ilvl="1" w:tplc="04090019" w:tentative="1">
+      <w:start w:val="1"/>
+      <w:numFmt w:val="lowerLetter"/>
+      <w:lvlText w:val="%2."/>
+      <w:lvlJc w:val="left"/>
+      <w:pPr>
+        <w:ind w:left="1440" w:hanging="360"/>
+      </w:pPr>
+    </w:lvl>
+    <w:lvl w:ilvl="2" w:tplc="0409001B" w:tentative="1">
+      <w:start w:val="1"/>
+      <w:numFmt w:val="lowerRoman"/>
+      <w:lvlText w:val="%3."/>
+      <w:lvlJc w:val="right"/>
+      <w:pPr>
+        <w:ind w:left="2160" w:hanging="180"/>
+      </w:pPr>
+    </w:lvl>
+    <w:lvl w:ilvl="3" w:tplc="0409000F" w:tentative="1">
+      <w:start w:val="1"/>
+      <w:numFmt w:val="decimal"/>
+      <w:lvlText w:val="%4."/>
+      <w:lvlJc w:val="left"/>
+      <w:pPr>
+        <w:ind w:left="2880" w:hanging="360"/>
+      </w:pPr>
+    </w:lvl>
+    <w:lvl w:ilvl="4" w:tplc="04090019" w:tentative="1">
+      <w:start w:val="1"/>
+      <w:numFmt w:val="lowerLetter"/>
+      <w:lvlText w:val="%5."/>
+      <w:lvlJc w:val="left"/>
+      <w:pPr>
+        <w:ind w:left="3600" w:hanging="360"/>
+      </w:pPr>
+    </w:lvl>
+    <w:lvl w:ilvl="5" w:tplc="0409001B" w:tentative="1">
+      <w:start w:val="1"/>
+      <w:numFmt w:val="lowerRoman"/>
+      <w:lvlText w:val="%6."/>
+      <w:lvlJc w:val="right"/>
+      <w:pPr>
+        <w:ind w:left="4320" w:hanging="180"/>
+      </w:pPr>
+    </w:lvl>
+    <w:lvl w:ilvl="6" w:tplc="0409000F" w:tentative="1">
+      <w:start w:val="1"/>
+      <w:numFmt w:val="decimal"/>
+      <w:lvlText w:val="%7."/>
+      <w:lvlJc w:val="left"/>
+      <w:pPr>
+        <w:ind w:left="5040" w:hanging="360"/>
+      </w:pPr>
+    </w:lvl>
+    <w:lvl w:ilvl="7" w:tplc="04090019" w:tentative="1">
+      <w:start w:val="1"/>
+      <w:numFmt w:val="lowerLetter"/>
+      <w:lvlText w:val="%8."/>
+      <w:lvlJc w:val="left"/>
+      <w:pPr>
+        <w:ind w:left="5760" w:hanging="360"/>
+      </w:pPr>
+    </w:lvl>
+    <w:lvl w:ilvl="8" w:tplc="0409001B" w:tentative="1">
+      <w:start w:val="1"/>
+      <w:numFmt w:val="lowerRoman"/>
+      <w:lvlText w:val="%9."/>
+      <w:lvlJc w:val="right"/>
+      <w:pPr>
+        <w:ind w:left="6480" w:hanging="180"/>
+      </w:pPr>
+    </w:lvl>
+  </w:abstractNum>
+  <w:abstractNum w:abstractNumId="24" w15:restartNumberingAfterBreak="0">
     <w:nsid w:val="54C31057"/>
     <w:multiLevelType w:val="singleLevel"/>
     <w:tmpl w:val="E070A6F2"/>
@@ -4588,7 +4967,7 @@
       </w:rPr>
     </w:lvl>
   </w:abstractNum>
-  <w:abstractNum w:abstractNumId="23" w15:restartNumberingAfterBreak="0">
+  <w:abstractNum w:abstractNumId="25" w15:restartNumberingAfterBreak="0">
     <w:nsid w:val="5719105E"/>
     <w:multiLevelType w:val="singleLevel"/>
     <w:tmpl w:val="E070A6F2"/>
@@ -4608,7 +4987,7 @@
       </w:rPr>
     </w:lvl>
   </w:abstractNum>
-  <w:abstractNum w:abstractNumId="24" w15:restartNumberingAfterBreak="0">
+  <w:abstractNum w:abstractNumId="26" w15:restartNumberingAfterBreak="0">
     <w:nsid w:val="582B2820"/>
     <w:multiLevelType w:val="hybridMultilevel"/>
     <w:tmpl w:val="35207DD2"/>
@@ -4721,7 +5100,7 @@
       </w:rPr>
     </w:lvl>
   </w:abstractNum>
-  <w:abstractNum w:abstractNumId="25" w15:restartNumberingAfterBreak="0">
+  <w:abstractNum w:abstractNumId="27" w15:restartNumberingAfterBreak="0">
     <w:nsid w:val="5D555ED0"/>
     <w:multiLevelType w:val="hybridMultilevel"/>
     <w:tmpl w:val="1BE0B4D4"/>
@@ -4834,7 +5213,96 @@
       </w:rPr>
     </w:lvl>
   </w:abstractNum>
-  <w:abstractNum w:abstractNumId="26" w15:restartNumberingAfterBreak="0">
+  <w:abstractNum w:abstractNumId="28" w15:restartNumberingAfterBreak="0">
+    <w:nsid w:val="62A402A7"/>
+    <w:multiLevelType w:val="hybridMultilevel"/>
+    <w:tmpl w:val="FB12656E"/>
+    <w:lvl w:ilvl="0" w:tplc="6CA68C3A">
+      <w:start w:val="1"/>
+      <w:numFmt w:val="decimal"/>
+      <w:lvlText w:val="%1."/>
+      <w:lvlJc w:val="left"/>
+      <w:pPr>
+        <w:ind w:left="1080" w:hanging="360"/>
+      </w:pPr>
+      <w:rPr>
+        <w:rFonts w:hint="default"/>
+      </w:rPr>
+    </w:lvl>
+    <w:lvl w:ilvl="1" w:tplc="04090019" w:tentative="1">
+      <w:start w:val="1"/>
+      <w:numFmt w:val="lowerLetter"/>
+      <w:lvlText w:val="%2."/>
+      <w:lvlJc w:val="left"/>
+      <w:pPr>
+        <w:ind w:left="1800" w:hanging="360"/>
+      </w:pPr>
+    </w:lvl>
+    <w:lvl w:ilvl="2" w:tplc="0409001B" w:tentative="1">
+      <w:start w:val="1"/>
+      <w:numFmt w:val="lowerRoman"/>
+      <w:lvlText w:val="%3."/>
+      <w:lvlJc w:val="right"/>
+      <w:pPr>
+        <w:ind w:left="2520" w:hanging="180"/>
+      </w:pPr>
+    </w:lvl>
+    <w:lvl w:ilvl="3" w:tplc="0409000F" w:tentative="1">
+      <w:start w:val="1"/>
+      <w:numFmt w:val="decimal"/>
+      <w:lvlText w:val="%4."/>
+      <w:lvlJc w:val="left"/>
+      <w:pPr>
+        <w:ind w:left="3240" w:hanging="360"/>
+      </w:pPr>
+    </w:lvl>
+    <w:lvl w:ilvl="4" w:tplc="04090019" w:tentative="1">
+      <w:start w:val="1"/>
+      <w:numFmt w:val="lowerLetter"/>
+      <w:lvlText w:val="%5."/>
+      <w:lvlJc w:val="left"/>
+      <w:pPr>
+        <w:ind w:left="3960" w:hanging="360"/>
+      </w:pPr>
+    </w:lvl>
+    <w:lvl w:ilvl="5" w:tplc="0409001B" w:tentative="1">
+      <w:start w:val="1"/>
+      <w:numFmt w:val="lowerRoman"/>
+      <w:lvlText w:val="%6."/>
+      <w:lvlJc w:val="right"/>
+      <w:pPr>
+        <w:ind w:left="4680" w:hanging="180"/>
+      </w:pPr>
+    </w:lvl>
+    <w:lvl w:ilvl="6" w:tplc="0409000F" w:tentative="1">
+      <w:start w:val="1"/>
+      <w:numFmt w:val="decimal"/>
+      <w:lvlText w:val="%7."/>
+      <w:lvlJc w:val="left"/>
+      <w:pPr>
+        <w:ind w:left="5400" w:hanging="360"/>
+      </w:pPr>
+    </w:lvl>
+    <w:lvl w:ilvl="7" w:tplc="04090019" w:tentative="1">
+      <w:start w:val="1"/>
+      <w:numFmt w:val="lowerLetter"/>
+      <w:lvlText w:val="%8."/>
+      <w:lvlJc w:val="left"/>
+      <w:pPr>
+        <w:ind w:left="6120" w:hanging="360"/>
+      </w:pPr>
+    </w:lvl>
+    <w:lvl w:ilvl="8" w:tplc="0409001B" w:tentative="1">
+      <w:start w:val="1"/>
+      <w:numFmt w:val="lowerRoman"/>
+      <w:lvlText w:val="%9."/>
+      <w:lvlJc w:val="right"/>
+      <w:pPr>
+        <w:ind w:left="6840" w:hanging="180"/>
+      </w:pPr>
+    </w:lvl>
+  </w:abstractNum>
+  <w:abstractNum w:abstractNumId="29" w15:restartNumberingAfterBreak="0">
     <w:nsid w:val="79C54CE2"/>
     <w:multiLevelType w:val="hybridMultilevel"/>
     <w:tmpl w:val="13B8C086"/>
@@ -4930,19 +5398,19 @@
     <w:abstractNumId w:val="17"/>
   </w:num>
   <w:num w:numId="4">
-    <w:abstractNumId w:val="20"/>
+    <w:abstractNumId w:val="21"/>
   </w:num>
   <w:num w:numId="5">
     <w:abstractNumId w:val="10"/>
   </w:num>
   <w:num w:numId="6">
-    <w:abstractNumId w:val="23"/>
+    <w:abstractNumId w:val="25"/>
   </w:num>
   <w:num w:numId="7">
     <w:abstractNumId w:val="13"/>
   </w:num>
   <w:num w:numId="8">
-    <w:abstractNumId w:val="22"/>
+    <w:abstractNumId w:val="24"/>
   </w:num>
   <w:num w:numId="9">
     <w:abstractNumId w:val="12"/>
@@ -4978,10 +5446,10 @@
     <w:abstractNumId w:val="0"/>
   </w:num>
   <w:num w:numId="20">
-    <w:abstractNumId w:val="21"/>
+    <w:abstractNumId w:val="22"/>
   </w:num>
   <w:num w:numId="21">
-    <w:abstractNumId w:val="26"/>
+    <w:abstractNumId w:val="29"/>
   </w:num>
   <w:num w:numId="22">
     <w:abstractNumId w:val="16"/>
@@ -4993,13 +5461,22 @@
     <w:abstractNumId w:val="18"/>
   </w:num>
   <w:num w:numId="25">
-    <w:abstractNumId w:val="25"/>
+    <w:abstractNumId w:val="27"/>
   </w:num>
   <w:num w:numId="26">
     <w:abstractNumId w:val="15"/>
   </w:num>
   <w:num w:numId="27">
-    <w:abstractNumId w:val="24"/>
+    <w:abstractNumId w:val="26"/>
+  </w:num>
+  <w:num w:numId="28">
+    <w:abstractNumId w:val="20"/>
+  </w:num>
+  <w:num w:numId="29">
+    <w:abstractNumId w:val="28"/>
+  </w:num>
+  <w:num w:numId="30">
+    <w:abstractNumId w:val="23"/>
   </w:num>
 </w:numbering>
 </file>
@@ -5408,7 +5885,6 @@
   <w:style w:type="character" w:default="1" w:styleId="DefaultParagraphFont">
     <w:name w:val="Default Paragraph Font"/>
     <w:uiPriority w:val="1"/>
-    <w:semiHidden/>
     <w:unhideWhenUsed/>
   </w:style>
   <w:style w:type="table" w:default="1" w:styleId="TableNormal">
@@ -5972,7 +6448,7 @@
 </file>
 
 <file path=customXml/itemProps1.xml><?xml version="1.0" encoding="utf-8"?>
-<ds:datastoreItem xmlns:ds="http://schemas.openxmlformats.org/officeDocument/2006/customXml" ds:itemID="{9D941F8B-8E5F-CB4C-8523-923556A3E9A1}">
+<ds:datastoreItem xmlns:ds="http://schemas.openxmlformats.org/officeDocument/2006/customXml" ds:itemID="{E137402F-5044-5B4E-85AF-D634CB4DB8E3}">
   <ds:schemaRefs>
     <ds:schemaRef ds:uri="http://schemas.openxmlformats.org/officeDocument/2006/bibliography"/>
   </ds:schemaRefs>

</xml_diff>

<commit_message>
Added example pictures to project 4
</commit_message>
<xml_diff>
--- a/projeto 4/Relatorio - Rafael Eiki 176127.docx
+++ b/projeto 4/Relatorio - Rafael Eiki 176127.docx
@@ -1338,8 +1338,19 @@
       </w:r>
       <w:proofErr w:type="spellEnd"/>
       <w:r>
-        <w:t>, uma nova imagem é criada, com a altura da maior das duas imagens originais, e largura de ambas as imagens somadas. A imagem é posicionada levando em conta a posição da figura a esquerda. A imagem resultante é preta nas regiões que não há conteúdo da foto panorâmica.</w:t>
-      </w:r>
+        <w:t xml:space="preserve">, uma nova imagem é criada, com a </w:t>
+      </w:r>
+      <w:r>
+        <w:t>soma da altura</w:t>
+      </w:r>
+      <w:r>
+        <w:t xml:space="preserve"> das duas imagens originais, e largura de ambas as imagens somadas. A imagem é posicionada levando em conta a posição da figura a esquerda. A imagem resultante é preta nas regiões que não há conteúdo da foto panorâmica</w:t>
+      </w:r>
+      <w:r>
+        <w:t>. Essas regiões pretas são removidas no final do processo.</w:t>
+      </w:r>
+      <w:bookmarkStart w:id="0" w:name="_GoBack"/>
+      <w:bookmarkEnd w:id="0"/>
     </w:p>
     <w:p>
       <w:pPr>
@@ -3695,12 +3706,7 @@
         </w:r>
       </w:hyperlink>
       <w:r>
-        <w:t xml:space="preserve">&gt;. </w:t>
-      </w:r>
-      <w:bookmarkStart w:id="0" w:name="_GoBack"/>
-      <w:bookmarkEnd w:id="0"/>
-      <w:r>
-        <w:t xml:space="preserve">Acesso em: </w:t>
+        <w:t xml:space="preserve">&gt;. Acesso em: </w:t>
       </w:r>
       <w:r>
         <w:t>jun</w:t>
@@ -6448,7 +6454,7 @@
 </file>
 
 <file path=customXml/itemProps1.xml><?xml version="1.0" encoding="utf-8"?>
-<ds:datastoreItem xmlns:ds="http://schemas.openxmlformats.org/officeDocument/2006/customXml" ds:itemID="{E137402F-5044-5B4E-85AF-D634CB4DB8E3}">
+<ds:datastoreItem xmlns:ds="http://schemas.openxmlformats.org/officeDocument/2006/customXml" ds:itemID="{7F9A4330-231C-6F48-9B85-DC7C443DAF09}">
   <ds:schemaRefs>
     <ds:schemaRef ds:uri="http://schemas.openxmlformats.org/officeDocument/2006/bibliography"/>
   </ds:schemaRefs>

</xml_diff>